<commit_message>
#Atualizacao das planilhas de rastreabilidade
</commit_message>
<xml_diff>
--- a/Entregavel_02/Sprint_03/GRE/GRE-MATRIZ_DE_RASTREABILIDADE.docx
+++ b/Entregavel_02/Sprint_03/GRE/GRE-MATRIZ_DE_RASTREABILIDADE.docx
@@ -113,7 +113,7 @@
     <w:tbl>
       <w:tblPr>
         <w:jc w:val="left"/>
-        <w:tblInd w:w="53" w:type="dxa"/>
+        <w:tblInd w:w="50" w:type="dxa"/>
         <w:tblBorders>
           <w:top w:val="single" w:sz="2" w:space="0" w:color="000001"/>
           <w:left w:val="single" w:sz="2" w:space="0" w:color="000001"/>
@@ -124,15 +124,15 @@
         </w:tblBorders>
         <w:tblCellMar>
           <w:top w:w="55" w:type="dxa"/>
-          <w:left w:w="51" w:type="dxa"/>
+          <w:left w:w="48" w:type="dxa"/>
           <w:bottom w:w="55" w:type="dxa"/>
           <w:right w:w="55" w:type="dxa"/>
         </w:tblCellMar>
       </w:tblPr>
       <w:tblGrid>
         <w:gridCol w:w="3120"/>
-        <w:gridCol w:w="4244"/>
-        <w:gridCol w:w="1996"/>
+        <w:gridCol w:w="4243"/>
+        <w:gridCol w:w="1997"/>
       </w:tblGrid>
       <w:tr>
         <w:trPr>
@@ -151,7 +151,7 @@
             </w:tcBorders>
             <w:shd w:fill="FFFFFF" w:val="clear"/>
             <w:tcMar>
-              <w:left w:w="51" w:type="dxa"/>
+              <w:left w:w="48" w:type="dxa"/>
             </w:tcMar>
           </w:tcPr>
           <w:p>
@@ -174,7 +174,7 @@
         </w:tc>
         <w:tc>
           <w:tcPr>
-            <w:tcW w:w="4244" w:type="dxa"/>
+            <w:tcW w:w="4243" w:type="dxa"/>
             <w:tcBorders>
               <w:top w:val="single" w:sz="2" w:space="0" w:color="000001"/>
               <w:left w:val="single" w:sz="2" w:space="0" w:color="000001"/>
@@ -185,7 +185,7 @@
             </w:tcBorders>
             <w:shd w:fill="FFFFFF" w:val="clear"/>
             <w:tcMar>
-              <w:left w:w="51" w:type="dxa"/>
+              <w:left w:w="48" w:type="dxa"/>
             </w:tcMar>
           </w:tcPr>
           <w:p>
@@ -208,7 +208,7 @@
         </w:tc>
         <w:tc>
           <w:tcPr>
-            <w:tcW w:w="1996" w:type="dxa"/>
+            <w:tcW w:w="1997" w:type="dxa"/>
             <w:tcBorders>
               <w:top w:val="single" w:sz="2" w:space="0" w:color="000001"/>
               <w:left w:val="single" w:sz="2" w:space="0" w:color="000001"/>
@@ -219,7 +219,7 @@
             </w:tcBorders>
             <w:shd w:fill="FFFFFF" w:val="clear"/>
             <w:tcMar>
-              <w:left w:w="51" w:type="dxa"/>
+              <w:left w:w="48" w:type="dxa"/>
             </w:tcMar>
           </w:tcPr>
           <w:p>
@@ -258,7 +258,7 @@
             </w:tcBorders>
             <w:shd w:fill="FFFFFF" w:val="clear"/>
             <w:tcMar>
-              <w:left w:w="51" w:type="dxa"/>
+              <w:left w:w="48" w:type="dxa"/>
             </w:tcMar>
           </w:tcPr>
           <w:p>
@@ -281,18 +281,18 @@
         </w:tc>
         <w:tc>
           <w:tcPr>
-            <w:tcW w:w="4244" w:type="dxa"/>
-            <w:tcBorders>
-              <w:top w:val="nil"/>
-              <w:left w:val="single" w:sz="2" w:space="0" w:color="000001"/>
-              <w:bottom w:val="single" w:sz="2" w:space="0" w:color="000001"/>
-              <w:insideH w:val="single" w:sz="2" w:space="0" w:color="000001"/>
-              <w:right w:val="nil"/>
-              <w:insideV w:val="nil"/>
-            </w:tcBorders>
-            <w:shd w:fill="FFFFFF" w:val="clear"/>
-            <w:tcMar>
-              <w:left w:w="51" w:type="dxa"/>
+            <w:tcW w:w="4243" w:type="dxa"/>
+            <w:tcBorders>
+              <w:top w:val="nil"/>
+              <w:left w:val="single" w:sz="2" w:space="0" w:color="000001"/>
+              <w:bottom w:val="single" w:sz="2" w:space="0" w:color="000001"/>
+              <w:insideH w:val="single" w:sz="2" w:space="0" w:color="000001"/>
+              <w:right w:val="nil"/>
+              <w:insideV w:val="nil"/>
+            </w:tcBorders>
+            <w:shd w:fill="FFFFFF" w:val="clear"/>
+            <w:tcMar>
+              <w:left w:w="48" w:type="dxa"/>
             </w:tcMar>
           </w:tcPr>
           <w:p>
@@ -319,7 +319,7 @@
         </w:tc>
         <w:tc>
           <w:tcPr>
-            <w:tcW w:w="1996" w:type="dxa"/>
+            <w:tcW w:w="1997" w:type="dxa"/>
             <w:tcBorders>
               <w:top w:val="nil"/>
               <w:left w:val="single" w:sz="2" w:space="0" w:color="000001"/>
@@ -330,24 +330,17 @@
             </w:tcBorders>
             <w:shd w:fill="FFFFFF" w:val="clear"/>
             <w:tcMar>
-              <w:left w:w="51" w:type="dxa"/>
-            </w:tcMar>
-          </w:tcPr>
-          <w:p>
-            <w:pPr>
-              <w:pStyle w:val="Contedodatabela"/>
-              <w:jc w:val="center"/>
-              <w:rPr>
-                <w:b/>
-                <w:bCs/>
-              </w:rPr>
-            </w:pPr>
-            <w:r>
-              <w:rPr>
-                <w:b/>
-                <w:bCs/>
-              </w:rPr>
-              <w:t>C.T  - 01</w:t>
+              <w:left w:w="48" w:type="dxa"/>
+            </w:tcMar>
+          </w:tcPr>
+          <w:p>
+            <w:pPr>
+              <w:pStyle w:val="Contedodatabela"/>
+              <w:jc w:val="center"/>
+              <w:rPr/>
+            </w:pPr>
+            <w:r>
+              <w:rPr/>
             </w:r>
           </w:p>
         </w:tc>
@@ -369,7 +362,7 @@
             </w:tcBorders>
             <w:shd w:fill="FFFFFF" w:val="clear"/>
             <w:tcMar>
-              <w:left w:w="51" w:type="dxa"/>
+              <w:left w:w="48" w:type="dxa"/>
             </w:tcMar>
           </w:tcPr>
           <w:p>
@@ -392,18 +385,18 @@
         </w:tc>
         <w:tc>
           <w:tcPr>
-            <w:tcW w:w="4244" w:type="dxa"/>
-            <w:tcBorders>
-              <w:top w:val="nil"/>
-              <w:left w:val="single" w:sz="2" w:space="0" w:color="000001"/>
-              <w:bottom w:val="single" w:sz="2" w:space="0" w:color="000001"/>
-              <w:insideH w:val="single" w:sz="2" w:space="0" w:color="000001"/>
-              <w:right w:val="nil"/>
-              <w:insideV w:val="nil"/>
-            </w:tcBorders>
-            <w:shd w:fill="FFFFFF" w:val="clear"/>
-            <w:tcMar>
-              <w:left w:w="51" w:type="dxa"/>
+            <w:tcW w:w="4243" w:type="dxa"/>
+            <w:tcBorders>
+              <w:top w:val="nil"/>
+              <w:left w:val="single" w:sz="2" w:space="0" w:color="000001"/>
+              <w:bottom w:val="single" w:sz="2" w:space="0" w:color="000001"/>
+              <w:insideH w:val="single" w:sz="2" w:space="0" w:color="000001"/>
+              <w:right w:val="nil"/>
+              <w:insideV w:val="nil"/>
+            </w:tcBorders>
+            <w:shd w:fill="FFFFFF" w:val="clear"/>
+            <w:tcMar>
+              <w:left w:w="48" w:type="dxa"/>
             </w:tcMar>
           </w:tcPr>
           <w:p>
@@ -430,7 +423,7 @@
         </w:tc>
         <w:tc>
           <w:tcPr>
-            <w:tcW w:w="1996" w:type="dxa"/>
+            <w:tcW w:w="1997" w:type="dxa"/>
             <w:tcBorders>
               <w:top w:val="nil"/>
               <w:left w:val="single" w:sz="2" w:space="0" w:color="000001"/>
@@ -441,24 +434,17 @@
             </w:tcBorders>
             <w:shd w:fill="FFFFFF" w:val="clear"/>
             <w:tcMar>
-              <w:left w:w="51" w:type="dxa"/>
-            </w:tcMar>
-          </w:tcPr>
-          <w:p>
-            <w:pPr>
-              <w:pStyle w:val="Contedodatabela"/>
-              <w:jc w:val="center"/>
-              <w:rPr>
-                <w:b/>
-                <w:bCs/>
-              </w:rPr>
-            </w:pPr>
-            <w:r>
-              <w:rPr>
-                <w:b/>
-                <w:bCs/>
-              </w:rPr>
-              <w:t>C.T  - 02</w:t>
+              <w:left w:w="48" w:type="dxa"/>
+            </w:tcMar>
+          </w:tcPr>
+          <w:p>
+            <w:pPr>
+              <w:pStyle w:val="Contedodatabela"/>
+              <w:jc w:val="center"/>
+              <w:rPr/>
+            </w:pPr>
+            <w:r>
+              <w:rPr/>
             </w:r>
           </w:p>
         </w:tc>
@@ -480,7 +466,7 @@
             </w:tcBorders>
             <w:shd w:fill="FFFFFF" w:val="clear"/>
             <w:tcMar>
-              <w:left w:w="51" w:type="dxa"/>
+              <w:left w:w="48" w:type="dxa"/>
             </w:tcMar>
           </w:tcPr>
           <w:p>
@@ -503,18 +489,18 @@
         </w:tc>
         <w:tc>
           <w:tcPr>
-            <w:tcW w:w="4244" w:type="dxa"/>
-            <w:tcBorders>
-              <w:top w:val="nil"/>
-              <w:left w:val="single" w:sz="2" w:space="0" w:color="000001"/>
-              <w:bottom w:val="single" w:sz="2" w:space="0" w:color="000001"/>
-              <w:insideH w:val="single" w:sz="2" w:space="0" w:color="000001"/>
-              <w:right w:val="nil"/>
-              <w:insideV w:val="nil"/>
-            </w:tcBorders>
-            <w:shd w:fill="FFFFFF" w:val="clear"/>
-            <w:tcMar>
-              <w:left w:w="51" w:type="dxa"/>
+            <w:tcW w:w="4243" w:type="dxa"/>
+            <w:tcBorders>
+              <w:top w:val="nil"/>
+              <w:left w:val="single" w:sz="2" w:space="0" w:color="000001"/>
+              <w:bottom w:val="single" w:sz="2" w:space="0" w:color="000001"/>
+              <w:insideH w:val="single" w:sz="2" w:space="0" w:color="000001"/>
+              <w:right w:val="nil"/>
+              <w:insideV w:val="nil"/>
+            </w:tcBorders>
+            <w:shd w:fill="FFFFFF" w:val="clear"/>
+            <w:tcMar>
+              <w:left w:w="48" w:type="dxa"/>
             </w:tcMar>
           </w:tcPr>
           <w:p>
@@ -541,7 +527,7 @@
         </w:tc>
         <w:tc>
           <w:tcPr>
-            <w:tcW w:w="1996" w:type="dxa"/>
+            <w:tcW w:w="1997" w:type="dxa"/>
             <w:tcBorders>
               <w:top w:val="nil"/>
               <w:left w:val="single" w:sz="2" w:space="0" w:color="000001"/>
@@ -552,24 +538,17 @@
             </w:tcBorders>
             <w:shd w:fill="FFFFFF" w:val="clear"/>
             <w:tcMar>
-              <w:left w:w="51" w:type="dxa"/>
-            </w:tcMar>
-          </w:tcPr>
-          <w:p>
-            <w:pPr>
-              <w:pStyle w:val="Contedodatabela"/>
-              <w:jc w:val="center"/>
-              <w:rPr>
-                <w:b/>
-                <w:bCs/>
-              </w:rPr>
-            </w:pPr>
-            <w:r>
-              <w:rPr>
-                <w:b/>
-                <w:bCs/>
-              </w:rPr>
-              <w:t>C.T  - 03</w:t>
+              <w:left w:w="48" w:type="dxa"/>
+            </w:tcMar>
+          </w:tcPr>
+          <w:p>
+            <w:pPr>
+              <w:pStyle w:val="Contedodatabela"/>
+              <w:jc w:val="center"/>
+              <w:rPr/>
+            </w:pPr>
+            <w:r>
+              <w:rPr/>
             </w:r>
           </w:p>
         </w:tc>
@@ -591,7 +570,7 @@
             </w:tcBorders>
             <w:shd w:fill="FFFFFF" w:val="clear"/>
             <w:tcMar>
-              <w:left w:w="51" w:type="dxa"/>
+              <w:left w:w="48" w:type="dxa"/>
             </w:tcMar>
           </w:tcPr>
           <w:p>
@@ -614,18 +593,18 @@
         </w:tc>
         <w:tc>
           <w:tcPr>
-            <w:tcW w:w="4244" w:type="dxa"/>
-            <w:tcBorders>
-              <w:top w:val="nil"/>
-              <w:left w:val="single" w:sz="2" w:space="0" w:color="000001"/>
-              <w:bottom w:val="single" w:sz="2" w:space="0" w:color="000001"/>
-              <w:insideH w:val="single" w:sz="2" w:space="0" w:color="000001"/>
-              <w:right w:val="nil"/>
-              <w:insideV w:val="nil"/>
-            </w:tcBorders>
-            <w:shd w:fill="FFFFFF" w:val="clear"/>
-            <w:tcMar>
-              <w:left w:w="51" w:type="dxa"/>
+            <w:tcW w:w="4243" w:type="dxa"/>
+            <w:tcBorders>
+              <w:top w:val="nil"/>
+              <w:left w:val="single" w:sz="2" w:space="0" w:color="000001"/>
+              <w:bottom w:val="single" w:sz="2" w:space="0" w:color="000001"/>
+              <w:insideH w:val="single" w:sz="2" w:space="0" w:color="000001"/>
+              <w:right w:val="nil"/>
+              <w:insideV w:val="nil"/>
+            </w:tcBorders>
+            <w:shd w:fill="FFFFFF" w:val="clear"/>
+            <w:tcMar>
+              <w:left w:w="48" w:type="dxa"/>
             </w:tcMar>
           </w:tcPr>
           <w:p>
@@ -652,7 +631,7 @@
         </w:tc>
         <w:tc>
           <w:tcPr>
-            <w:tcW w:w="1996" w:type="dxa"/>
+            <w:tcW w:w="1997" w:type="dxa"/>
             <w:tcBorders>
               <w:top w:val="nil"/>
               <w:left w:val="single" w:sz="2" w:space="0" w:color="000001"/>
@@ -663,24 +642,17 @@
             </w:tcBorders>
             <w:shd w:fill="FFFFFF" w:val="clear"/>
             <w:tcMar>
-              <w:left w:w="51" w:type="dxa"/>
-            </w:tcMar>
-          </w:tcPr>
-          <w:p>
-            <w:pPr>
-              <w:pStyle w:val="Contedodatabela"/>
-              <w:jc w:val="center"/>
-              <w:rPr>
-                <w:b/>
-                <w:bCs/>
-              </w:rPr>
-            </w:pPr>
-            <w:r>
-              <w:rPr>
-                <w:b/>
-                <w:bCs/>
-              </w:rPr>
-              <w:t>C.T  - 04</w:t>
+              <w:left w:w="48" w:type="dxa"/>
+            </w:tcMar>
+          </w:tcPr>
+          <w:p>
+            <w:pPr>
+              <w:pStyle w:val="Contedodatabela"/>
+              <w:jc w:val="center"/>
+              <w:rPr/>
+            </w:pPr>
+            <w:r>
+              <w:rPr/>
             </w:r>
           </w:p>
         </w:tc>
@@ -702,7 +674,7 @@
             </w:tcBorders>
             <w:shd w:fill="FFFFFF" w:val="clear"/>
             <w:tcMar>
-              <w:left w:w="51" w:type="dxa"/>
+              <w:left w:w="48" w:type="dxa"/>
             </w:tcMar>
           </w:tcPr>
           <w:p>
@@ -725,18 +697,18 @@
         </w:tc>
         <w:tc>
           <w:tcPr>
-            <w:tcW w:w="4244" w:type="dxa"/>
-            <w:tcBorders>
-              <w:top w:val="nil"/>
-              <w:left w:val="single" w:sz="2" w:space="0" w:color="000001"/>
-              <w:bottom w:val="single" w:sz="2" w:space="0" w:color="000001"/>
-              <w:insideH w:val="single" w:sz="2" w:space="0" w:color="000001"/>
-              <w:right w:val="nil"/>
-              <w:insideV w:val="nil"/>
-            </w:tcBorders>
-            <w:shd w:fill="FFFFFF" w:val="clear"/>
-            <w:tcMar>
-              <w:left w:w="51" w:type="dxa"/>
+            <w:tcW w:w="4243" w:type="dxa"/>
+            <w:tcBorders>
+              <w:top w:val="nil"/>
+              <w:left w:val="single" w:sz="2" w:space="0" w:color="000001"/>
+              <w:bottom w:val="single" w:sz="2" w:space="0" w:color="000001"/>
+              <w:insideH w:val="single" w:sz="2" w:space="0" w:color="000001"/>
+              <w:right w:val="nil"/>
+              <w:insideV w:val="nil"/>
+            </w:tcBorders>
+            <w:shd w:fill="FFFFFF" w:val="clear"/>
+            <w:tcMar>
+              <w:left w:w="48" w:type="dxa"/>
             </w:tcMar>
           </w:tcPr>
           <w:p>
@@ -763,7 +735,7 @@
         </w:tc>
         <w:tc>
           <w:tcPr>
-            <w:tcW w:w="1996" w:type="dxa"/>
+            <w:tcW w:w="1997" w:type="dxa"/>
             <w:tcBorders>
               <w:top w:val="nil"/>
               <w:left w:val="single" w:sz="2" w:space="0" w:color="000001"/>
@@ -774,24 +746,17 @@
             </w:tcBorders>
             <w:shd w:fill="FFFFFF" w:val="clear"/>
             <w:tcMar>
-              <w:left w:w="51" w:type="dxa"/>
-            </w:tcMar>
-          </w:tcPr>
-          <w:p>
-            <w:pPr>
-              <w:pStyle w:val="Contedodatabela"/>
-              <w:jc w:val="center"/>
-              <w:rPr>
-                <w:b/>
-                <w:bCs/>
-              </w:rPr>
-            </w:pPr>
-            <w:r>
-              <w:rPr>
-                <w:b/>
-                <w:bCs/>
-              </w:rPr>
-              <w:t>C.T  - 05</w:t>
+              <w:left w:w="48" w:type="dxa"/>
+            </w:tcMar>
+          </w:tcPr>
+          <w:p>
+            <w:pPr>
+              <w:pStyle w:val="Contedodatabela"/>
+              <w:jc w:val="center"/>
+              <w:rPr/>
+            </w:pPr>
+            <w:r>
+              <w:rPr/>
             </w:r>
           </w:p>
         </w:tc>
@@ -813,7 +778,7 @@
             </w:tcBorders>
             <w:shd w:fill="FFFFFF" w:val="clear"/>
             <w:tcMar>
-              <w:left w:w="51" w:type="dxa"/>
+              <w:left w:w="48" w:type="dxa"/>
             </w:tcMar>
           </w:tcPr>
           <w:p>
@@ -836,18 +801,18 @@
         </w:tc>
         <w:tc>
           <w:tcPr>
-            <w:tcW w:w="4244" w:type="dxa"/>
-            <w:tcBorders>
-              <w:top w:val="nil"/>
-              <w:left w:val="single" w:sz="2" w:space="0" w:color="000001"/>
-              <w:bottom w:val="single" w:sz="2" w:space="0" w:color="000001"/>
-              <w:insideH w:val="single" w:sz="2" w:space="0" w:color="000001"/>
-              <w:right w:val="nil"/>
-              <w:insideV w:val="nil"/>
-            </w:tcBorders>
-            <w:shd w:fill="FFFFFF" w:val="clear"/>
-            <w:tcMar>
-              <w:left w:w="51" w:type="dxa"/>
+            <w:tcW w:w="4243" w:type="dxa"/>
+            <w:tcBorders>
+              <w:top w:val="nil"/>
+              <w:left w:val="single" w:sz="2" w:space="0" w:color="000001"/>
+              <w:bottom w:val="single" w:sz="2" w:space="0" w:color="000001"/>
+              <w:insideH w:val="single" w:sz="2" w:space="0" w:color="000001"/>
+              <w:right w:val="nil"/>
+              <w:insideV w:val="nil"/>
+            </w:tcBorders>
+            <w:shd w:fill="FFFFFF" w:val="clear"/>
+            <w:tcMar>
+              <w:left w:w="48" w:type="dxa"/>
             </w:tcMar>
           </w:tcPr>
           <w:p>
@@ -874,7 +839,7 @@
         </w:tc>
         <w:tc>
           <w:tcPr>
-            <w:tcW w:w="1996" w:type="dxa"/>
+            <w:tcW w:w="1997" w:type="dxa"/>
             <w:tcBorders>
               <w:top w:val="nil"/>
               <w:left w:val="single" w:sz="2" w:space="0" w:color="000001"/>
@@ -885,24 +850,17 @@
             </w:tcBorders>
             <w:shd w:fill="FFFFFF" w:val="clear"/>
             <w:tcMar>
-              <w:left w:w="51" w:type="dxa"/>
-            </w:tcMar>
-          </w:tcPr>
-          <w:p>
-            <w:pPr>
-              <w:pStyle w:val="Contedodatabela"/>
-              <w:jc w:val="center"/>
-              <w:rPr>
-                <w:b/>
-                <w:bCs/>
-              </w:rPr>
-            </w:pPr>
-            <w:r>
-              <w:rPr>
-                <w:b/>
-                <w:bCs/>
-              </w:rPr>
-              <w:t>C.T  - 06</w:t>
+              <w:left w:w="48" w:type="dxa"/>
+            </w:tcMar>
+          </w:tcPr>
+          <w:p>
+            <w:pPr>
+              <w:pStyle w:val="Contedodatabela"/>
+              <w:jc w:val="center"/>
+              <w:rPr/>
+            </w:pPr>
+            <w:r>
+              <w:rPr/>
             </w:r>
           </w:p>
         </w:tc>
@@ -924,7 +882,7 @@
             </w:tcBorders>
             <w:shd w:fill="FFFFFF" w:val="clear"/>
             <w:tcMar>
-              <w:left w:w="51" w:type="dxa"/>
+              <w:left w:w="48" w:type="dxa"/>
             </w:tcMar>
           </w:tcPr>
           <w:p>
@@ -947,18 +905,18 @@
         </w:tc>
         <w:tc>
           <w:tcPr>
-            <w:tcW w:w="4244" w:type="dxa"/>
-            <w:tcBorders>
-              <w:top w:val="nil"/>
-              <w:left w:val="single" w:sz="2" w:space="0" w:color="000001"/>
-              <w:bottom w:val="single" w:sz="2" w:space="0" w:color="000001"/>
-              <w:insideH w:val="single" w:sz="2" w:space="0" w:color="000001"/>
-              <w:right w:val="nil"/>
-              <w:insideV w:val="nil"/>
-            </w:tcBorders>
-            <w:shd w:fill="FFFFFF" w:val="clear"/>
-            <w:tcMar>
-              <w:left w:w="51" w:type="dxa"/>
+            <w:tcW w:w="4243" w:type="dxa"/>
+            <w:tcBorders>
+              <w:top w:val="nil"/>
+              <w:left w:val="single" w:sz="2" w:space="0" w:color="000001"/>
+              <w:bottom w:val="single" w:sz="2" w:space="0" w:color="000001"/>
+              <w:insideH w:val="single" w:sz="2" w:space="0" w:color="000001"/>
+              <w:right w:val="nil"/>
+              <w:insideV w:val="nil"/>
+            </w:tcBorders>
+            <w:shd w:fill="FFFFFF" w:val="clear"/>
+            <w:tcMar>
+              <w:left w:w="48" w:type="dxa"/>
             </w:tcMar>
           </w:tcPr>
           <w:p>
@@ -985,7 +943,7 @@
         </w:tc>
         <w:tc>
           <w:tcPr>
-            <w:tcW w:w="1996" w:type="dxa"/>
+            <w:tcW w:w="1997" w:type="dxa"/>
             <w:tcBorders>
               <w:top w:val="nil"/>
               <w:left w:val="single" w:sz="2" w:space="0" w:color="000001"/>
@@ -996,24 +954,17 @@
             </w:tcBorders>
             <w:shd w:fill="FFFFFF" w:val="clear"/>
             <w:tcMar>
-              <w:left w:w="51" w:type="dxa"/>
-            </w:tcMar>
-          </w:tcPr>
-          <w:p>
-            <w:pPr>
-              <w:pStyle w:val="Contedodatabela"/>
-              <w:jc w:val="center"/>
-              <w:rPr>
-                <w:b/>
-                <w:bCs/>
-              </w:rPr>
-            </w:pPr>
-            <w:r>
-              <w:rPr>
-                <w:b/>
-                <w:bCs/>
-              </w:rPr>
-              <w:t>C.T  - 07</w:t>
+              <w:left w:w="48" w:type="dxa"/>
+            </w:tcMar>
+          </w:tcPr>
+          <w:p>
+            <w:pPr>
+              <w:pStyle w:val="Contedodatabela"/>
+              <w:jc w:val="center"/>
+              <w:rPr/>
+            </w:pPr>
+            <w:r>
+              <w:rPr/>
             </w:r>
           </w:p>
         </w:tc>
@@ -1035,7 +986,7 @@
             </w:tcBorders>
             <w:shd w:fill="FFFFFF" w:val="clear"/>
             <w:tcMar>
-              <w:left w:w="51" w:type="dxa"/>
+              <w:left w:w="48" w:type="dxa"/>
             </w:tcMar>
           </w:tcPr>
           <w:p>
@@ -1058,18 +1009,18 @@
         </w:tc>
         <w:tc>
           <w:tcPr>
-            <w:tcW w:w="4244" w:type="dxa"/>
-            <w:tcBorders>
-              <w:top w:val="nil"/>
-              <w:left w:val="single" w:sz="2" w:space="0" w:color="000001"/>
-              <w:bottom w:val="single" w:sz="2" w:space="0" w:color="000001"/>
-              <w:insideH w:val="single" w:sz="2" w:space="0" w:color="000001"/>
-              <w:right w:val="nil"/>
-              <w:insideV w:val="nil"/>
-            </w:tcBorders>
-            <w:shd w:fill="FFFFFF" w:val="clear"/>
-            <w:tcMar>
-              <w:left w:w="51" w:type="dxa"/>
+            <w:tcW w:w="4243" w:type="dxa"/>
+            <w:tcBorders>
+              <w:top w:val="nil"/>
+              <w:left w:val="single" w:sz="2" w:space="0" w:color="000001"/>
+              <w:bottom w:val="single" w:sz="2" w:space="0" w:color="000001"/>
+              <w:insideH w:val="single" w:sz="2" w:space="0" w:color="000001"/>
+              <w:right w:val="nil"/>
+              <w:insideV w:val="nil"/>
+            </w:tcBorders>
+            <w:shd w:fill="FFFFFF" w:val="clear"/>
+            <w:tcMar>
+              <w:left w:w="48" w:type="dxa"/>
             </w:tcMar>
           </w:tcPr>
           <w:p>
@@ -1096,7 +1047,7 @@
         </w:tc>
         <w:tc>
           <w:tcPr>
-            <w:tcW w:w="1996" w:type="dxa"/>
+            <w:tcW w:w="1997" w:type="dxa"/>
             <w:tcBorders>
               <w:top w:val="nil"/>
               <w:left w:val="single" w:sz="2" w:space="0" w:color="000001"/>
@@ -1107,24 +1058,17 @@
             </w:tcBorders>
             <w:shd w:fill="FFFFFF" w:val="clear"/>
             <w:tcMar>
-              <w:left w:w="51" w:type="dxa"/>
-            </w:tcMar>
-          </w:tcPr>
-          <w:p>
-            <w:pPr>
-              <w:pStyle w:val="Contedodatabela"/>
-              <w:jc w:val="center"/>
-              <w:rPr>
-                <w:b/>
-                <w:bCs/>
-              </w:rPr>
-            </w:pPr>
-            <w:r>
-              <w:rPr>
-                <w:b/>
-                <w:bCs/>
-              </w:rPr>
-              <w:t>C.T  - 08</w:t>
+              <w:left w:w="48" w:type="dxa"/>
+            </w:tcMar>
+          </w:tcPr>
+          <w:p>
+            <w:pPr>
+              <w:pStyle w:val="Contedodatabela"/>
+              <w:jc w:val="center"/>
+              <w:rPr/>
+            </w:pPr>
+            <w:r>
+              <w:rPr/>
             </w:r>
           </w:p>
         </w:tc>
@@ -1146,7 +1090,7 @@
             </w:tcBorders>
             <w:shd w:fill="FFFFFF" w:val="clear"/>
             <w:tcMar>
-              <w:left w:w="51" w:type="dxa"/>
+              <w:left w:w="48" w:type="dxa"/>
             </w:tcMar>
           </w:tcPr>
           <w:p>
@@ -1169,18 +1113,18 @@
         </w:tc>
         <w:tc>
           <w:tcPr>
-            <w:tcW w:w="4244" w:type="dxa"/>
-            <w:tcBorders>
-              <w:top w:val="nil"/>
-              <w:left w:val="single" w:sz="2" w:space="0" w:color="000001"/>
-              <w:bottom w:val="single" w:sz="2" w:space="0" w:color="000001"/>
-              <w:insideH w:val="single" w:sz="2" w:space="0" w:color="000001"/>
-              <w:right w:val="nil"/>
-              <w:insideV w:val="nil"/>
-            </w:tcBorders>
-            <w:shd w:fill="FFFFFF" w:val="clear"/>
-            <w:tcMar>
-              <w:left w:w="51" w:type="dxa"/>
+            <w:tcW w:w="4243" w:type="dxa"/>
+            <w:tcBorders>
+              <w:top w:val="nil"/>
+              <w:left w:val="single" w:sz="2" w:space="0" w:color="000001"/>
+              <w:bottom w:val="single" w:sz="2" w:space="0" w:color="000001"/>
+              <w:insideH w:val="single" w:sz="2" w:space="0" w:color="000001"/>
+              <w:right w:val="nil"/>
+              <w:insideV w:val="nil"/>
+            </w:tcBorders>
+            <w:shd w:fill="FFFFFF" w:val="clear"/>
+            <w:tcMar>
+              <w:left w:w="48" w:type="dxa"/>
             </w:tcMar>
           </w:tcPr>
           <w:p>
@@ -1207,7 +1151,7 @@
         </w:tc>
         <w:tc>
           <w:tcPr>
-            <w:tcW w:w="1996" w:type="dxa"/>
+            <w:tcW w:w="1997" w:type="dxa"/>
             <w:tcBorders>
               <w:top w:val="nil"/>
               <w:left w:val="single" w:sz="2" w:space="0" w:color="000001"/>
@@ -1218,24 +1162,17 @@
             </w:tcBorders>
             <w:shd w:fill="FFFFFF" w:val="clear"/>
             <w:tcMar>
-              <w:left w:w="51" w:type="dxa"/>
-            </w:tcMar>
-          </w:tcPr>
-          <w:p>
-            <w:pPr>
-              <w:pStyle w:val="Contedodatabela"/>
-              <w:jc w:val="center"/>
-              <w:rPr>
-                <w:b/>
-                <w:bCs/>
-              </w:rPr>
-            </w:pPr>
-            <w:r>
-              <w:rPr>
-                <w:b/>
-                <w:bCs/>
-              </w:rPr>
-              <w:t>C.T  - 09</w:t>
+              <w:left w:w="48" w:type="dxa"/>
+            </w:tcMar>
+          </w:tcPr>
+          <w:p>
+            <w:pPr>
+              <w:pStyle w:val="Contedodatabela"/>
+              <w:jc w:val="center"/>
+              <w:rPr/>
+            </w:pPr>
+            <w:r>
+              <w:rPr/>
             </w:r>
           </w:p>
         </w:tc>
@@ -1257,7 +1194,7 @@
             </w:tcBorders>
             <w:shd w:fill="FFFFFF" w:val="clear"/>
             <w:tcMar>
-              <w:left w:w="51" w:type="dxa"/>
+              <w:left w:w="48" w:type="dxa"/>
             </w:tcMar>
           </w:tcPr>
           <w:p>
@@ -1280,18 +1217,18 @@
         </w:tc>
         <w:tc>
           <w:tcPr>
-            <w:tcW w:w="4244" w:type="dxa"/>
-            <w:tcBorders>
-              <w:top w:val="nil"/>
-              <w:left w:val="single" w:sz="2" w:space="0" w:color="000001"/>
-              <w:bottom w:val="single" w:sz="2" w:space="0" w:color="000001"/>
-              <w:insideH w:val="single" w:sz="2" w:space="0" w:color="000001"/>
-              <w:right w:val="nil"/>
-              <w:insideV w:val="nil"/>
-            </w:tcBorders>
-            <w:shd w:fill="FFFFFF" w:val="clear"/>
-            <w:tcMar>
-              <w:left w:w="51" w:type="dxa"/>
+            <w:tcW w:w="4243" w:type="dxa"/>
+            <w:tcBorders>
+              <w:top w:val="nil"/>
+              <w:left w:val="single" w:sz="2" w:space="0" w:color="000001"/>
+              <w:bottom w:val="single" w:sz="2" w:space="0" w:color="000001"/>
+              <w:insideH w:val="single" w:sz="2" w:space="0" w:color="000001"/>
+              <w:right w:val="nil"/>
+              <w:insideV w:val="nil"/>
+            </w:tcBorders>
+            <w:shd w:fill="FFFFFF" w:val="clear"/>
+            <w:tcMar>
+              <w:left w:w="48" w:type="dxa"/>
             </w:tcMar>
           </w:tcPr>
           <w:p>
@@ -1318,7 +1255,7 @@
         </w:tc>
         <w:tc>
           <w:tcPr>
-            <w:tcW w:w="1996" w:type="dxa"/>
+            <w:tcW w:w="1997" w:type="dxa"/>
             <w:tcBorders>
               <w:top w:val="nil"/>
               <w:left w:val="single" w:sz="2" w:space="0" w:color="000001"/>
@@ -1329,24 +1266,17 @@
             </w:tcBorders>
             <w:shd w:fill="FFFFFF" w:val="clear"/>
             <w:tcMar>
-              <w:left w:w="51" w:type="dxa"/>
-            </w:tcMar>
-          </w:tcPr>
-          <w:p>
-            <w:pPr>
-              <w:pStyle w:val="Contedodatabela"/>
-              <w:jc w:val="center"/>
-              <w:rPr>
-                <w:b/>
-                <w:bCs/>
-              </w:rPr>
-            </w:pPr>
-            <w:r>
-              <w:rPr>
-                <w:b/>
-                <w:bCs/>
-              </w:rPr>
-              <w:t>C.T  - 010</w:t>
+              <w:left w:w="48" w:type="dxa"/>
+            </w:tcMar>
+          </w:tcPr>
+          <w:p>
+            <w:pPr>
+              <w:pStyle w:val="Contedodatabela"/>
+              <w:jc w:val="center"/>
+              <w:rPr/>
+            </w:pPr>
+            <w:r>
+              <w:rPr/>
             </w:r>
           </w:p>
         </w:tc>
@@ -1368,7 +1298,7 @@
             </w:tcBorders>
             <w:shd w:fill="FFFFFF" w:val="clear"/>
             <w:tcMar>
-              <w:left w:w="51" w:type="dxa"/>
+              <w:left w:w="48" w:type="dxa"/>
             </w:tcMar>
           </w:tcPr>
           <w:p>
@@ -1391,18 +1321,18 @@
         </w:tc>
         <w:tc>
           <w:tcPr>
-            <w:tcW w:w="4244" w:type="dxa"/>
-            <w:tcBorders>
-              <w:top w:val="nil"/>
-              <w:left w:val="single" w:sz="2" w:space="0" w:color="000001"/>
-              <w:bottom w:val="single" w:sz="2" w:space="0" w:color="000001"/>
-              <w:insideH w:val="single" w:sz="2" w:space="0" w:color="000001"/>
-              <w:right w:val="nil"/>
-              <w:insideV w:val="nil"/>
-            </w:tcBorders>
-            <w:shd w:fill="FFFFFF" w:val="clear"/>
-            <w:tcMar>
-              <w:left w:w="51" w:type="dxa"/>
+            <w:tcW w:w="4243" w:type="dxa"/>
+            <w:tcBorders>
+              <w:top w:val="nil"/>
+              <w:left w:val="single" w:sz="2" w:space="0" w:color="000001"/>
+              <w:bottom w:val="single" w:sz="2" w:space="0" w:color="000001"/>
+              <w:insideH w:val="single" w:sz="2" w:space="0" w:color="000001"/>
+              <w:right w:val="nil"/>
+              <w:insideV w:val="nil"/>
+            </w:tcBorders>
+            <w:shd w:fill="FFFFFF" w:val="clear"/>
+            <w:tcMar>
+              <w:left w:w="48" w:type="dxa"/>
             </w:tcMar>
           </w:tcPr>
           <w:p>
@@ -1429,7 +1359,7 @@
         </w:tc>
         <w:tc>
           <w:tcPr>
-            <w:tcW w:w="1996" w:type="dxa"/>
+            <w:tcW w:w="1997" w:type="dxa"/>
             <w:tcBorders>
               <w:top w:val="nil"/>
               <w:left w:val="single" w:sz="2" w:space="0" w:color="000001"/>
@@ -1440,24 +1370,17 @@
             </w:tcBorders>
             <w:shd w:fill="FFFFFF" w:val="clear"/>
             <w:tcMar>
-              <w:left w:w="51" w:type="dxa"/>
-            </w:tcMar>
-          </w:tcPr>
-          <w:p>
-            <w:pPr>
-              <w:pStyle w:val="Contedodatabela"/>
-              <w:jc w:val="center"/>
-              <w:rPr>
-                <w:b/>
-                <w:bCs/>
-              </w:rPr>
-            </w:pPr>
-            <w:r>
-              <w:rPr>
-                <w:b/>
-                <w:bCs/>
-              </w:rPr>
-              <w:t>C.T  - 011</w:t>
+              <w:left w:w="48" w:type="dxa"/>
+            </w:tcMar>
+          </w:tcPr>
+          <w:p>
+            <w:pPr>
+              <w:pStyle w:val="Contedodatabela"/>
+              <w:jc w:val="center"/>
+              <w:rPr/>
+            </w:pPr>
+            <w:r>
+              <w:rPr/>
             </w:r>
           </w:p>
         </w:tc>
@@ -1519,7 +1442,7 @@
     <w:tbl>
       <w:tblPr>
         <w:jc w:val="left"/>
-        <w:tblInd w:w="53" w:type="dxa"/>
+        <w:tblInd w:w="50" w:type="dxa"/>
         <w:tblBorders>
           <w:top w:val="single" w:sz="2" w:space="0" w:color="000001"/>
           <w:left w:val="single" w:sz="2" w:space="0" w:color="000001"/>
@@ -1530,13 +1453,13 @@
         </w:tblBorders>
         <w:tblCellMar>
           <w:top w:w="55" w:type="dxa"/>
-          <w:left w:w="51" w:type="dxa"/>
+          <w:left w:w="48" w:type="dxa"/>
           <w:bottom w:w="55" w:type="dxa"/>
           <w:right w:w="55" w:type="dxa"/>
         </w:tblCellMar>
       </w:tblPr>
       <w:tblGrid>
-        <w:gridCol w:w="4680"/>
+        <w:gridCol w:w="4679"/>
         <w:gridCol w:w="4679"/>
       </w:tblGrid>
       <w:tr>
@@ -1545,7 +1468,7 @@
         </w:trPr>
         <w:tc>
           <w:tcPr>
-            <w:tcW w:w="4680" w:type="dxa"/>
+            <w:tcW w:w="4679" w:type="dxa"/>
             <w:tcBorders>
               <w:top w:val="single" w:sz="2" w:space="0" w:color="000001"/>
               <w:left w:val="single" w:sz="2" w:space="0" w:color="000001"/>
@@ -1556,7 +1479,7 @@
             </w:tcBorders>
             <w:shd w:fill="FFFFFF" w:val="clear"/>
             <w:tcMar>
-              <w:left w:w="51" w:type="dxa"/>
+              <w:left w:w="48" w:type="dxa"/>
             </w:tcMar>
           </w:tcPr>
           <w:p>
@@ -1590,7 +1513,7 @@
             </w:tcBorders>
             <w:shd w:fill="FFFFFF" w:val="clear"/>
             <w:tcMar>
-              <w:left w:w="51" w:type="dxa"/>
+              <w:left w:w="48" w:type="dxa"/>
             </w:tcMar>
           </w:tcPr>
           <w:p>
@@ -1618,18 +1541,18 @@
         </w:trPr>
         <w:tc>
           <w:tcPr>
-            <w:tcW w:w="4680" w:type="dxa"/>
-            <w:tcBorders>
-              <w:top w:val="nil"/>
-              <w:left w:val="single" w:sz="2" w:space="0" w:color="000001"/>
-              <w:bottom w:val="single" w:sz="2" w:space="0" w:color="000001"/>
-              <w:insideH w:val="single" w:sz="2" w:space="0" w:color="000001"/>
-              <w:right w:val="nil"/>
-              <w:insideV w:val="nil"/>
-            </w:tcBorders>
-            <w:shd w:fill="FFFFFF" w:val="clear"/>
-            <w:tcMar>
-              <w:left w:w="51" w:type="dxa"/>
+            <w:tcW w:w="4679" w:type="dxa"/>
+            <w:tcBorders>
+              <w:top w:val="nil"/>
+              <w:left w:val="single" w:sz="2" w:space="0" w:color="000001"/>
+              <w:bottom w:val="single" w:sz="2" w:space="0" w:color="000001"/>
+              <w:insideH w:val="single" w:sz="2" w:space="0" w:color="000001"/>
+              <w:right w:val="nil"/>
+              <w:insideV w:val="nil"/>
+            </w:tcBorders>
+            <w:shd w:fill="FFFFFF" w:val="clear"/>
+            <w:tcMar>
+              <w:left w:w="48" w:type="dxa"/>
             </w:tcMar>
           </w:tcPr>
           <w:p>
@@ -1663,7 +1586,7 @@
             </w:tcBorders>
             <w:shd w:fill="FFFFFF" w:val="clear"/>
             <w:tcMar>
-              <w:left w:w="51" w:type="dxa"/>
+              <w:left w:w="48" w:type="dxa"/>
             </w:tcMar>
           </w:tcPr>
           <w:p>
@@ -1698,18 +1621,18 @@
         </w:trPr>
         <w:tc>
           <w:tcPr>
-            <w:tcW w:w="4680" w:type="dxa"/>
-            <w:tcBorders>
-              <w:top w:val="nil"/>
-              <w:left w:val="single" w:sz="2" w:space="0" w:color="000001"/>
-              <w:bottom w:val="single" w:sz="2" w:space="0" w:color="000001"/>
-              <w:insideH w:val="single" w:sz="2" w:space="0" w:color="000001"/>
-              <w:right w:val="nil"/>
-              <w:insideV w:val="nil"/>
-            </w:tcBorders>
-            <w:shd w:fill="FFFFFF" w:val="clear"/>
-            <w:tcMar>
-              <w:left w:w="51" w:type="dxa"/>
+            <w:tcW w:w="4679" w:type="dxa"/>
+            <w:tcBorders>
+              <w:top w:val="nil"/>
+              <w:left w:val="single" w:sz="2" w:space="0" w:color="000001"/>
+              <w:bottom w:val="single" w:sz="2" w:space="0" w:color="000001"/>
+              <w:insideH w:val="single" w:sz="2" w:space="0" w:color="000001"/>
+              <w:right w:val="nil"/>
+              <w:insideV w:val="nil"/>
+            </w:tcBorders>
+            <w:shd w:fill="FFFFFF" w:val="clear"/>
+            <w:tcMar>
+              <w:left w:w="48" w:type="dxa"/>
             </w:tcMar>
           </w:tcPr>
           <w:p>
@@ -1743,24 +1666,31 @@
             </w:tcBorders>
             <w:shd w:fill="FFFFFF" w:val="clear"/>
             <w:tcMar>
-              <w:left w:w="51" w:type="dxa"/>
-            </w:tcMar>
-          </w:tcPr>
-          <w:p>
-            <w:pPr>
-              <w:pStyle w:val="Contedodatabela"/>
-              <w:jc w:val="center"/>
-              <w:rPr>
-                <w:b/>
-                <w:bCs/>
-              </w:rPr>
-            </w:pPr>
-            <w:r>
-              <w:rPr>
-                <w:b/>
-                <w:bCs/>
-              </w:rPr>
-              <w:t>CU-02</w:t>
+              <w:left w:w="48" w:type="dxa"/>
+            </w:tcMar>
+          </w:tcPr>
+          <w:p>
+            <w:pPr>
+              <w:pStyle w:val="Contedodatabela"/>
+              <w:jc w:val="center"/>
+              <w:rPr>
+                <w:b/>
+                <w:bCs/>
+              </w:rPr>
+            </w:pPr>
+            <w:r>
+              <w:rPr>
+                <w:b/>
+                <w:bCs/>
+              </w:rPr>
+              <w:t>CU-0</w:t>
+            </w:r>
+            <w:r>
+              <w:rPr>
+                <w:b/>
+                <w:bCs/>
+              </w:rPr>
+              <w:t>1</w:t>
             </w:r>
           </w:p>
         </w:tc>
@@ -1771,18 +1701,18 @@
         </w:trPr>
         <w:tc>
           <w:tcPr>
-            <w:tcW w:w="4680" w:type="dxa"/>
-            <w:tcBorders>
-              <w:top w:val="nil"/>
-              <w:left w:val="single" w:sz="2" w:space="0" w:color="000001"/>
-              <w:bottom w:val="single" w:sz="2" w:space="0" w:color="000001"/>
-              <w:insideH w:val="single" w:sz="2" w:space="0" w:color="000001"/>
-              <w:right w:val="nil"/>
-              <w:insideV w:val="nil"/>
-            </w:tcBorders>
-            <w:shd w:fill="FFFFFF" w:val="clear"/>
-            <w:tcMar>
-              <w:left w:w="51" w:type="dxa"/>
+            <w:tcW w:w="4679" w:type="dxa"/>
+            <w:tcBorders>
+              <w:top w:val="nil"/>
+              <w:left w:val="single" w:sz="2" w:space="0" w:color="000001"/>
+              <w:bottom w:val="single" w:sz="2" w:space="0" w:color="000001"/>
+              <w:insideH w:val="single" w:sz="2" w:space="0" w:color="000001"/>
+              <w:right w:val="nil"/>
+              <w:insideV w:val="nil"/>
+            </w:tcBorders>
+            <w:shd w:fill="FFFFFF" w:val="clear"/>
+            <w:tcMar>
+              <w:left w:w="48" w:type="dxa"/>
             </w:tcMar>
           </w:tcPr>
           <w:p>
@@ -1816,24 +1746,31 @@
             </w:tcBorders>
             <w:shd w:fill="FFFFFF" w:val="clear"/>
             <w:tcMar>
-              <w:left w:w="51" w:type="dxa"/>
-            </w:tcMar>
-          </w:tcPr>
-          <w:p>
-            <w:pPr>
-              <w:pStyle w:val="Contedodatabela"/>
-              <w:jc w:val="center"/>
-              <w:rPr>
-                <w:b/>
-                <w:bCs/>
-              </w:rPr>
-            </w:pPr>
-            <w:r>
-              <w:rPr>
-                <w:b/>
-                <w:bCs/>
-              </w:rPr>
-              <w:t>CU-03</w:t>
+              <w:left w:w="48" w:type="dxa"/>
+            </w:tcMar>
+          </w:tcPr>
+          <w:p>
+            <w:pPr>
+              <w:pStyle w:val="Contedodatabela"/>
+              <w:jc w:val="center"/>
+              <w:rPr>
+                <w:b/>
+                <w:bCs/>
+              </w:rPr>
+            </w:pPr>
+            <w:r>
+              <w:rPr>
+                <w:b/>
+                <w:bCs/>
+              </w:rPr>
+              <w:t>CU-0</w:t>
+            </w:r>
+            <w:r>
+              <w:rPr>
+                <w:b/>
+                <w:bCs/>
+              </w:rPr>
+              <w:t>2</w:t>
             </w:r>
           </w:p>
         </w:tc>
@@ -1844,18 +1781,18 @@
         </w:trPr>
         <w:tc>
           <w:tcPr>
-            <w:tcW w:w="4680" w:type="dxa"/>
-            <w:tcBorders>
-              <w:top w:val="nil"/>
-              <w:left w:val="single" w:sz="2" w:space="0" w:color="000001"/>
-              <w:bottom w:val="single" w:sz="2" w:space="0" w:color="000001"/>
-              <w:insideH w:val="single" w:sz="2" w:space="0" w:color="000001"/>
-              <w:right w:val="nil"/>
-              <w:insideV w:val="nil"/>
-            </w:tcBorders>
-            <w:shd w:fill="FFFFFF" w:val="clear"/>
-            <w:tcMar>
-              <w:left w:w="51" w:type="dxa"/>
+            <w:tcW w:w="4679" w:type="dxa"/>
+            <w:tcBorders>
+              <w:top w:val="nil"/>
+              <w:left w:val="single" w:sz="2" w:space="0" w:color="000001"/>
+              <w:bottom w:val="single" w:sz="2" w:space="0" w:color="000001"/>
+              <w:insideH w:val="single" w:sz="2" w:space="0" w:color="000001"/>
+              <w:right w:val="nil"/>
+              <w:insideV w:val="nil"/>
+            </w:tcBorders>
+            <w:shd w:fill="FFFFFF" w:val="clear"/>
+            <w:tcMar>
+              <w:left w:w="48" w:type="dxa"/>
             </w:tcMar>
           </w:tcPr>
           <w:p>
@@ -1889,24 +1826,31 @@
             </w:tcBorders>
             <w:shd w:fill="FFFFFF" w:val="clear"/>
             <w:tcMar>
-              <w:left w:w="51" w:type="dxa"/>
-            </w:tcMar>
-          </w:tcPr>
-          <w:p>
-            <w:pPr>
-              <w:pStyle w:val="Contedodatabela"/>
-              <w:jc w:val="center"/>
-              <w:rPr>
-                <w:b/>
-                <w:bCs/>
-              </w:rPr>
-            </w:pPr>
-            <w:r>
-              <w:rPr>
-                <w:b/>
-                <w:bCs/>
-              </w:rPr>
-              <w:t>CU-04</w:t>
+              <w:left w:w="48" w:type="dxa"/>
+            </w:tcMar>
+          </w:tcPr>
+          <w:p>
+            <w:pPr>
+              <w:pStyle w:val="Contedodatabela"/>
+              <w:jc w:val="center"/>
+              <w:rPr>
+                <w:b/>
+                <w:bCs/>
+              </w:rPr>
+            </w:pPr>
+            <w:r>
+              <w:rPr>
+                <w:b/>
+                <w:bCs/>
+              </w:rPr>
+              <w:t>CU-0</w:t>
+            </w:r>
+            <w:r>
+              <w:rPr>
+                <w:b/>
+                <w:bCs/>
+              </w:rPr>
+              <w:t>3</w:t>
             </w:r>
           </w:p>
         </w:tc>
@@ -1917,18 +1861,18 @@
         </w:trPr>
         <w:tc>
           <w:tcPr>
-            <w:tcW w:w="4680" w:type="dxa"/>
-            <w:tcBorders>
-              <w:top w:val="nil"/>
-              <w:left w:val="single" w:sz="2" w:space="0" w:color="000001"/>
-              <w:bottom w:val="single" w:sz="2" w:space="0" w:color="000001"/>
-              <w:insideH w:val="single" w:sz="2" w:space="0" w:color="000001"/>
-              <w:right w:val="nil"/>
-              <w:insideV w:val="nil"/>
-            </w:tcBorders>
-            <w:shd w:fill="FFFFFF" w:val="clear"/>
-            <w:tcMar>
-              <w:left w:w="51" w:type="dxa"/>
+            <w:tcW w:w="4679" w:type="dxa"/>
+            <w:tcBorders>
+              <w:top w:val="nil"/>
+              <w:left w:val="single" w:sz="2" w:space="0" w:color="000001"/>
+              <w:bottom w:val="single" w:sz="2" w:space="0" w:color="000001"/>
+              <w:insideH w:val="single" w:sz="2" w:space="0" w:color="000001"/>
+              <w:right w:val="nil"/>
+              <w:insideV w:val="nil"/>
+            </w:tcBorders>
+            <w:shd w:fill="FFFFFF" w:val="clear"/>
+            <w:tcMar>
+              <w:left w:w="48" w:type="dxa"/>
             </w:tcMar>
           </w:tcPr>
           <w:p>
@@ -1962,24 +1906,31 @@
             </w:tcBorders>
             <w:shd w:fill="FFFFFF" w:val="clear"/>
             <w:tcMar>
-              <w:left w:w="51" w:type="dxa"/>
-            </w:tcMar>
-          </w:tcPr>
-          <w:p>
-            <w:pPr>
-              <w:pStyle w:val="Contedodatabela"/>
-              <w:jc w:val="center"/>
-              <w:rPr>
-                <w:b/>
-                <w:bCs/>
-              </w:rPr>
-            </w:pPr>
-            <w:r>
-              <w:rPr>
-                <w:b/>
-                <w:bCs/>
-              </w:rPr>
-              <w:t>CU-05</w:t>
+              <w:left w:w="48" w:type="dxa"/>
+            </w:tcMar>
+          </w:tcPr>
+          <w:p>
+            <w:pPr>
+              <w:pStyle w:val="Contedodatabela"/>
+              <w:jc w:val="center"/>
+              <w:rPr>
+                <w:b/>
+                <w:bCs/>
+              </w:rPr>
+            </w:pPr>
+            <w:r>
+              <w:rPr>
+                <w:b/>
+                <w:bCs/>
+              </w:rPr>
+              <w:t>CU-0</w:t>
+            </w:r>
+            <w:r>
+              <w:rPr>
+                <w:b/>
+                <w:bCs/>
+              </w:rPr>
+              <w:t>3</w:t>
             </w:r>
           </w:p>
         </w:tc>
@@ -1990,18 +1941,18 @@
         </w:trPr>
         <w:tc>
           <w:tcPr>
-            <w:tcW w:w="4680" w:type="dxa"/>
-            <w:tcBorders>
-              <w:top w:val="nil"/>
-              <w:left w:val="single" w:sz="2" w:space="0" w:color="000001"/>
-              <w:bottom w:val="single" w:sz="2" w:space="0" w:color="000001"/>
-              <w:insideH w:val="single" w:sz="2" w:space="0" w:color="000001"/>
-              <w:right w:val="nil"/>
-              <w:insideV w:val="nil"/>
-            </w:tcBorders>
-            <w:shd w:fill="FFFFFF" w:val="clear"/>
-            <w:tcMar>
-              <w:left w:w="51" w:type="dxa"/>
+            <w:tcW w:w="4679" w:type="dxa"/>
+            <w:tcBorders>
+              <w:top w:val="nil"/>
+              <w:left w:val="single" w:sz="2" w:space="0" w:color="000001"/>
+              <w:bottom w:val="single" w:sz="2" w:space="0" w:color="000001"/>
+              <w:insideH w:val="single" w:sz="2" w:space="0" w:color="000001"/>
+              <w:right w:val="nil"/>
+              <w:insideV w:val="nil"/>
+            </w:tcBorders>
+            <w:shd w:fill="FFFFFF" w:val="clear"/>
+            <w:tcMar>
+              <w:left w:w="48" w:type="dxa"/>
             </w:tcMar>
           </w:tcPr>
           <w:p>
@@ -2035,24 +1986,31 @@
             </w:tcBorders>
             <w:shd w:fill="FFFFFF" w:val="clear"/>
             <w:tcMar>
-              <w:left w:w="51" w:type="dxa"/>
-            </w:tcMar>
-          </w:tcPr>
-          <w:p>
-            <w:pPr>
-              <w:pStyle w:val="Contedodatabela"/>
-              <w:jc w:val="center"/>
-              <w:rPr>
-                <w:b/>
-                <w:bCs/>
-              </w:rPr>
-            </w:pPr>
-            <w:r>
-              <w:rPr>
-                <w:b/>
-                <w:bCs/>
-              </w:rPr>
-              <w:t>CU-06</w:t>
+              <w:left w:w="48" w:type="dxa"/>
+            </w:tcMar>
+          </w:tcPr>
+          <w:p>
+            <w:pPr>
+              <w:pStyle w:val="Contedodatabela"/>
+              <w:jc w:val="center"/>
+              <w:rPr>
+                <w:b/>
+                <w:bCs/>
+              </w:rPr>
+            </w:pPr>
+            <w:r>
+              <w:rPr>
+                <w:b/>
+                <w:bCs/>
+              </w:rPr>
+              <w:t>CU-0</w:t>
+            </w:r>
+            <w:r>
+              <w:rPr>
+                <w:b/>
+                <w:bCs/>
+              </w:rPr>
+              <w:t>4</w:t>
             </w:r>
           </w:p>
         </w:tc>
@@ -2063,18 +2021,18 @@
         </w:trPr>
         <w:tc>
           <w:tcPr>
-            <w:tcW w:w="4680" w:type="dxa"/>
-            <w:tcBorders>
-              <w:top w:val="nil"/>
-              <w:left w:val="single" w:sz="2" w:space="0" w:color="000001"/>
-              <w:bottom w:val="single" w:sz="2" w:space="0" w:color="000001"/>
-              <w:insideH w:val="single" w:sz="2" w:space="0" w:color="000001"/>
-              <w:right w:val="nil"/>
-              <w:insideV w:val="nil"/>
-            </w:tcBorders>
-            <w:shd w:fill="FFFFFF" w:val="clear"/>
-            <w:tcMar>
-              <w:left w:w="51" w:type="dxa"/>
+            <w:tcW w:w="4679" w:type="dxa"/>
+            <w:tcBorders>
+              <w:top w:val="nil"/>
+              <w:left w:val="single" w:sz="2" w:space="0" w:color="000001"/>
+              <w:bottom w:val="single" w:sz="2" w:space="0" w:color="000001"/>
+              <w:insideH w:val="single" w:sz="2" w:space="0" w:color="000001"/>
+              <w:right w:val="nil"/>
+              <w:insideV w:val="nil"/>
+            </w:tcBorders>
+            <w:shd w:fill="FFFFFF" w:val="clear"/>
+            <w:tcMar>
+              <w:left w:w="48" w:type="dxa"/>
             </w:tcMar>
           </w:tcPr>
           <w:p>
@@ -2108,24 +2066,31 @@
             </w:tcBorders>
             <w:shd w:fill="FFFFFF" w:val="clear"/>
             <w:tcMar>
-              <w:left w:w="51" w:type="dxa"/>
-            </w:tcMar>
-          </w:tcPr>
-          <w:p>
-            <w:pPr>
-              <w:pStyle w:val="Contedodatabela"/>
-              <w:jc w:val="center"/>
-              <w:rPr>
-                <w:b/>
-                <w:bCs/>
-              </w:rPr>
-            </w:pPr>
-            <w:r>
-              <w:rPr>
-                <w:b/>
-                <w:bCs/>
-              </w:rPr>
-              <w:t>CU-07</w:t>
+              <w:left w:w="48" w:type="dxa"/>
+            </w:tcMar>
+          </w:tcPr>
+          <w:p>
+            <w:pPr>
+              <w:pStyle w:val="Contedodatabela"/>
+              <w:jc w:val="center"/>
+              <w:rPr>
+                <w:b/>
+                <w:bCs/>
+              </w:rPr>
+            </w:pPr>
+            <w:r>
+              <w:rPr>
+                <w:b/>
+                <w:bCs/>
+              </w:rPr>
+              <w:t>CU-0</w:t>
+            </w:r>
+            <w:r>
+              <w:rPr>
+                <w:b/>
+                <w:bCs/>
+              </w:rPr>
+              <w:t>5</w:t>
             </w:r>
           </w:p>
         </w:tc>
@@ -2136,18 +2101,18 @@
         </w:trPr>
         <w:tc>
           <w:tcPr>
-            <w:tcW w:w="4680" w:type="dxa"/>
-            <w:tcBorders>
-              <w:top w:val="nil"/>
-              <w:left w:val="single" w:sz="2" w:space="0" w:color="000001"/>
-              <w:bottom w:val="single" w:sz="2" w:space="0" w:color="000001"/>
-              <w:insideH w:val="single" w:sz="2" w:space="0" w:color="000001"/>
-              <w:right w:val="nil"/>
-              <w:insideV w:val="nil"/>
-            </w:tcBorders>
-            <w:shd w:fill="FFFFFF" w:val="clear"/>
-            <w:tcMar>
-              <w:left w:w="51" w:type="dxa"/>
+            <w:tcW w:w="4679" w:type="dxa"/>
+            <w:tcBorders>
+              <w:top w:val="nil"/>
+              <w:left w:val="single" w:sz="2" w:space="0" w:color="000001"/>
+              <w:bottom w:val="single" w:sz="2" w:space="0" w:color="000001"/>
+              <w:insideH w:val="single" w:sz="2" w:space="0" w:color="000001"/>
+              <w:right w:val="nil"/>
+              <w:insideV w:val="nil"/>
+            </w:tcBorders>
+            <w:shd w:fill="FFFFFF" w:val="clear"/>
+            <w:tcMar>
+              <w:left w:w="48" w:type="dxa"/>
             </w:tcMar>
           </w:tcPr>
           <w:p>
@@ -2181,24 +2146,31 @@
             </w:tcBorders>
             <w:shd w:fill="FFFFFF" w:val="clear"/>
             <w:tcMar>
-              <w:left w:w="51" w:type="dxa"/>
-            </w:tcMar>
-          </w:tcPr>
-          <w:p>
-            <w:pPr>
-              <w:pStyle w:val="Contedodatabela"/>
-              <w:jc w:val="center"/>
-              <w:rPr>
-                <w:b/>
-                <w:bCs/>
-              </w:rPr>
-            </w:pPr>
-            <w:r>
-              <w:rPr>
-                <w:b/>
-                <w:bCs/>
-              </w:rPr>
-              <w:t>CU-08</w:t>
+              <w:left w:w="48" w:type="dxa"/>
+            </w:tcMar>
+          </w:tcPr>
+          <w:p>
+            <w:pPr>
+              <w:pStyle w:val="Contedodatabela"/>
+              <w:jc w:val="center"/>
+              <w:rPr>
+                <w:b/>
+                <w:bCs/>
+              </w:rPr>
+            </w:pPr>
+            <w:r>
+              <w:rPr>
+                <w:b/>
+                <w:bCs/>
+              </w:rPr>
+              <w:t>CU-0</w:t>
+            </w:r>
+            <w:r>
+              <w:rPr>
+                <w:b/>
+                <w:bCs/>
+              </w:rPr>
+              <w:t>6</w:t>
             </w:r>
           </w:p>
         </w:tc>
@@ -2209,18 +2181,18 @@
         </w:trPr>
         <w:tc>
           <w:tcPr>
-            <w:tcW w:w="4680" w:type="dxa"/>
-            <w:tcBorders>
-              <w:top w:val="nil"/>
-              <w:left w:val="single" w:sz="2" w:space="0" w:color="000001"/>
-              <w:bottom w:val="single" w:sz="2" w:space="0" w:color="000001"/>
-              <w:insideH w:val="single" w:sz="2" w:space="0" w:color="000001"/>
-              <w:right w:val="nil"/>
-              <w:insideV w:val="nil"/>
-            </w:tcBorders>
-            <w:shd w:fill="FFFFFF" w:val="clear"/>
-            <w:tcMar>
-              <w:left w:w="51" w:type="dxa"/>
+            <w:tcW w:w="4679" w:type="dxa"/>
+            <w:tcBorders>
+              <w:top w:val="nil"/>
+              <w:left w:val="single" w:sz="2" w:space="0" w:color="000001"/>
+              <w:bottom w:val="single" w:sz="2" w:space="0" w:color="000001"/>
+              <w:insideH w:val="single" w:sz="2" w:space="0" w:color="000001"/>
+              <w:right w:val="nil"/>
+              <w:insideV w:val="nil"/>
+            </w:tcBorders>
+            <w:shd w:fill="FFFFFF" w:val="clear"/>
+            <w:tcMar>
+              <w:left w:w="48" w:type="dxa"/>
             </w:tcMar>
           </w:tcPr>
           <w:p>
@@ -2254,24 +2226,31 @@
             </w:tcBorders>
             <w:shd w:fill="FFFFFF" w:val="clear"/>
             <w:tcMar>
-              <w:left w:w="51" w:type="dxa"/>
-            </w:tcMar>
-          </w:tcPr>
-          <w:p>
-            <w:pPr>
-              <w:pStyle w:val="Contedodatabela"/>
-              <w:jc w:val="center"/>
-              <w:rPr>
-                <w:b/>
-                <w:bCs/>
-              </w:rPr>
-            </w:pPr>
-            <w:r>
-              <w:rPr>
-                <w:b/>
-                <w:bCs/>
-              </w:rPr>
-              <w:t>CU-09</w:t>
+              <w:left w:w="48" w:type="dxa"/>
+            </w:tcMar>
+          </w:tcPr>
+          <w:p>
+            <w:pPr>
+              <w:pStyle w:val="Contedodatabela"/>
+              <w:jc w:val="center"/>
+              <w:rPr>
+                <w:b/>
+                <w:bCs/>
+              </w:rPr>
+            </w:pPr>
+            <w:r>
+              <w:rPr>
+                <w:b/>
+                <w:bCs/>
+              </w:rPr>
+              <w:t>CU-0</w:t>
+            </w:r>
+            <w:r>
+              <w:rPr>
+                <w:b/>
+                <w:bCs/>
+              </w:rPr>
+              <w:t>7</w:t>
             </w:r>
           </w:p>
         </w:tc>
@@ -2282,18 +2261,18 @@
         </w:trPr>
         <w:tc>
           <w:tcPr>
-            <w:tcW w:w="4680" w:type="dxa"/>
-            <w:tcBorders>
-              <w:top w:val="nil"/>
-              <w:left w:val="single" w:sz="2" w:space="0" w:color="000001"/>
-              <w:bottom w:val="single" w:sz="2" w:space="0" w:color="000001"/>
-              <w:insideH w:val="single" w:sz="2" w:space="0" w:color="000001"/>
-              <w:right w:val="nil"/>
-              <w:insideV w:val="nil"/>
-            </w:tcBorders>
-            <w:shd w:fill="FFFFFF" w:val="clear"/>
-            <w:tcMar>
-              <w:left w:w="51" w:type="dxa"/>
+            <w:tcW w:w="4679" w:type="dxa"/>
+            <w:tcBorders>
+              <w:top w:val="nil"/>
+              <w:left w:val="single" w:sz="2" w:space="0" w:color="000001"/>
+              <w:bottom w:val="single" w:sz="2" w:space="0" w:color="000001"/>
+              <w:insideH w:val="single" w:sz="2" w:space="0" w:color="000001"/>
+              <w:right w:val="nil"/>
+              <w:insideV w:val="nil"/>
+            </w:tcBorders>
+            <w:shd w:fill="FFFFFF" w:val="clear"/>
+            <w:tcMar>
+              <w:left w:w="48" w:type="dxa"/>
             </w:tcMar>
           </w:tcPr>
           <w:p>
@@ -2327,24 +2306,31 @@
             </w:tcBorders>
             <w:shd w:fill="FFFFFF" w:val="clear"/>
             <w:tcMar>
-              <w:left w:w="51" w:type="dxa"/>
-            </w:tcMar>
-          </w:tcPr>
-          <w:p>
-            <w:pPr>
-              <w:pStyle w:val="Contedodatabela"/>
-              <w:jc w:val="center"/>
-              <w:rPr>
-                <w:b/>
-                <w:bCs/>
-              </w:rPr>
-            </w:pPr>
-            <w:r>
-              <w:rPr>
-                <w:b/>
-                <w:bCs/>
-              </w:rPr>
-              <w:t>CU-010</w:t>
+              <w:left w:w="48" w:type="dxa"/>
+            </w:tcMar>
+          </w:tcPr>
+          <w:p>
+            <w:pPr>
+              <w:pStyle w:val="Contedodatabela"/>
+              <w:jc w:val="center"/>
+              <w:rPr>
+                <w:b/>
+                <w:bCs/>
+              </w:rPr>
+            </w:pPr>
+            <w:r>
+              <w:rPr>
+                <w:b/>
+                <w:bCs/>
+              </w:rPr>
+              <w:t>CU-0</w:t>
+            </w:r>
+            <w:r>
+              <w:rPr>
+                <w:b/>
+                <w:bCs/>
+              </w:rPr>
+              <w:t>8</w:t>
             </w:r>
           </w:p>
         </w:tc>
@@ -2355,18 +2341,18 @@
         </w:trPr>
         <w:tc>
           <w:tcPr>
-            <w:tcW w:w="4680" w:type="dxa"/>
-            <w:tcBorders>
-              <w:top w:val="nil"/>
-              <w:left w:val="single" w:sz="2" w:space="0" w:color="000001"/>
-              <w:bottom w:val="single" w:sz="2" w:space="0" w:color="000001"/>
-              <w:insideH w:val="single" w:sz="2" w:space="0" w:color="000001"/>
-              <w:right w:val="nil"/>
-              <w:insideV w:val="nil"/>
-            </w:tcBorders>
-            <w:shd w:fill="FFFFFF" w:val="clear"/>
-            <w:tcMar>
-              <w:left w:w="51" w:type="dxa"/>
+            <w:tcW w:w="4679" w:type="dxa"/>
+            <w:tcBorders>
+              <w:top w:val="nil"/>
+              <w:left w:val="single" w:sz="2" w:space="0" w:color="000001"/>
+              <w:bottom w:val="single" w:sz="2" w:space="0" w:color="000001"/>
+              <w:insideH w:val="single" w:sz="2" w:space="0" w:color="000001"/>
+              <w:right w:val="nil"/>
+              <w:insideV w:val="nil"/>
+            </w:tcBorders>
+            <w:shd w:fill="FFFFFF" w:val="clear"/>
+            <w:tcMar>
+              <w:left w:w="48" w:type="dxa"/>
             </w:tcMar>
           </w:tcPr>
           <w:p>
@@ -2400,24 +2386,31 @@
             </w:tcBorders>
             <w:shd w:fill="FFFFFF" w:val="clear"/>
             <w:tcMar>
-              <w:left w:w="51" w:type="dxa"/>
-            </w:tcMar>
-          </w:tcPr>
-          <w:p>
-            <w:pPr>
-              <w:pStyle w:val="Contedodatabela"/>
-              <w:jc w:val="center"/>
-              <w:rPr>
-                <w:b/>
-                <w:bCs/>
-              </w:rPr>
-            </w:pPr>
-            <w:r>
-              <w:rPr>
-                <w:b/>
-                <w:bCs/>
-              </w:rPr>
-              <w:t>CU-011</w:t>
+              <w:left w:w="48" w:type="dxa"/>
+            </w:tcMar>
+          </w:tcPr>
+          <w:p>
+            <w:pPr>
+              <w:pStyle w:val="Contedodatabela"/>
+              <w:jc w:val="center"/>
+              <w:rPr>
+                <w:b/>
+                <w:bCs/>
+              </w:rPr>
+            </w:pPr>
+            <w:r>
+              <w:rPr>
+                <w:b/>
+                <w:bCs/>
+              </w:rPr>
+              <w:t>CU-0</w:t>
+            </w:r>
+            <w:r>
+              <w:rPr>
+                <w:b/>
+                <w:bCs/>
+              </w:rPr>
+              <w:t>9</w:t>
             </w:r>
           </w:p>
         </w:tc>
@@ -2479,7 +2472,7 @@
     <w:tbl>
       <w:tblPr>
         <w:jc w:val="left"/>
-        <w:tblInd w:w="53" w:type="dxa"/>
+        <w:tblInd w:w="50" w:type="dxa"/>
         <w:tblBorders>
           <w:top w:val="single" w:sz="2" w:space="0" w:color="000001"/>
           <w:left w:val="single" w:sz="2" w:space="0" w:color="000001"/>
@@ -2490,15 +2483,15 @@
         </w:tblBorders>
         <w:tblCellMar>
           <w:top w:w="55" w:type="dxa"/>
-          <w:left w:w="51" w:type="dxa"/>
+          <w:left w:w="48" w:type="dxa"/>
           <w:bottom w:w="55" w:type="dxa"/>
           <w:right w:w="55" w:type="dxa"/>
         </w:tblCellMar>
       </w:tblPr>
       <w:tblGrid>
-        <w:gridCol w:w="2669"/>
+        <w:gridCol w:w="2668"/>
         <w:gridCol w:w="2775"/>
-        <w:gridCol w:w="4247"/>
+        <w:gridCol w:w="4248"/>
       </w:tblGrid>
       <w:tr>
         <w:trPr>
@@ -2506,7 +2499,7 @@
         </w:trPr>
         <w:tc>
           <w:tcPr>
-            <w:tcW w:w="2669" w:type="dxa"/>
+            <w:tcW w:w="2668" w:type="dxa"/>
             <w:tcBorders>
               <w:top w:val="single" w:sz="2" w:space="0" w:color="000001"/>
               <w:left w:val="single" w:sz="2" w:space="0" w:color="000001"/>
@@ -2517,7 +2510,7 @@
             </w:tcBorders>
             <w:shd w:fill="FFFFFF" w:val="clear"/>
             <w:tcMar>
-              <w:left w:w="51" w:type="dxa"/>
+              <w:left w:w="48" w:type="dxa"/>
             </w:tcMar>
           </w:tcPr>
           <w:p>
@@ -2553,7 +2546,7 @@
             </w:tcBorders>
             <w:shd w:fill="FFFFFF" w:val="clear"/>
             <w:tcMar>
-              <w:left w:w="51" w:type="dxa"/>
+              <w:left w:w="48" w:type="dxa"/>
             </w:tcMar>
           </w:tcPr>
           <w:p>
@@ -2578,7 +2571,7 @@
         </w:tc>
         <w:tc>
           <w:tcPr>
-            <w:tcW w:w="4247" w:type="dxa"/>
+            <w:tcW w:w="4248" w:type="dxa"/>
             <w:tcBorders>
               <w:top w:val="single" w:sz="2" w:space="0" w:color="000001"/>
               <w:left w:val="single" w:sz="2" w:space="0" w:color="000001"/>
@@ -2589,7 +2582,7 @@
             </w:tcBorders>
             <w:shd w:fill="FFFFFF" w:val="clear"/>
             <w:tcMar>
-              <w:left w:w="51" w:type="dxa"/>
+              <w:left w:w="48" w:type="dxa"/>
             </w:tcMar>
           </w:tcPr>
           <w:p>
@@ -2619,18 +2612,18 @@
         </w:trPr>
         <w:tc>
           <w:tcPr>
-            <w:tcW w:w="2669" w:type="dxa"/>
-            <w:tcBorders>
-              <w:top w:val="nil"/>
-              <w:left w:val="single" w:sz="2" w:space="0" w:color="000001"/>
-              <w:bottom w:val="single" w:sz="2" w:space="0" w:color="000001"/>
-              <w:insideH w:val="single" w:sz="2" w:space="0" w:color="000001"/>
-              <w:right w:val="nil"/>
-              <w:insideV w:val="nil"/>
-            </w:tcBorders>
-            <w:shd w:fill="FFFFFF" w:val="clear"/>
-            <w:tcMar>
-              <w:left w:w="51" w:type="dxa"/>
+            <w:tcW w:w="2668" w:type="dxa"/>
+            <w:tcBorders>
+              <w:top w:val="nil"/>
+              <w:left w:val="single" w:sz="2" w:space="0" w:color="000001"/>
+              <w:bottom w:val="single" w:sz="2" w:space="0" w:color="000001"/>
+              <w:insideH w:val="single" w:sz="2" w:space="0" w:color="000001"/>
+              <w:right w:val="nil"/>
+              <w:insideV w:val="nil"/>
+            </w:tcBorders>
+            <w:shd w:fill="FFFFFF" w:val="clear"/>
+            <w:tcMar>
+              <w:left w:w="48" w:type="dxa"/>
             </w:tcMar>
           </w:tcPr>
           <w:p>
@@ -2666,7 +2659,7 @@
             </w:tcBorders>
             <w:shd w:fill="FFFFFF" w:val="clear"/>
             <w:tcMar>
-              <w:left w:w="51" w:type="dxa"/>
+              <w:left w:w="48" w:type="dxa"/>
             </w:tcMar>
           </w:tcPr>
           <w:p>
@@ -2720,7 +2713,7 @@
         </w:tc>
         <w:tc>
           <w:tcPr>
-            <w:tcW w:w="4247" w:type="dxa"/>
+            <w:tcW w:w="4248" w:type="dxa"/>
             <w:tcBorders>
               <w:top w:val="nil"/>
               <w:left w:val="single" w:sz="2" w:space="0" w:color="000001"/>
@@ -2731,7 +2724,7 @@
             </w:tcBorders>
             <w:shd w:fill="FFFFFF" w:val="clear"/>
             <w:tcMar>
-              <w:left w:w="51" w:type="dxa"/>
+              <w:left w:w="48" w:type="dxa"/>
             </w:tcMar>
           </w:tcPr>
           <w:p>
@@ -2765,18 +2758,18 @@
         </w:trPr>
         <w:tc>
           <w:tcPr>
-            <w:tcW w:w="2669" w:type="dxa"/>
-            <w:tcBorders>
-              <w:top w:val="nil"/>
-              <w:left w:val="single" w:sz="2" w:space="0" w:color="000001"/>
-              <w:bottom w:val="single" w:sz="2" w:space="0" w:color="000001"/>
-              <w:insideH w:val="single" w:sz="2" w:space="0" w:color="000001"/>
-              <w:right w:val="nil"/>
-              <w:insideV w:val="nil"/>
-            </w:tcBorders>
-            <w:shd w:fill="FFFFFF" w:val="clear"/>
-            <w:tcMar>
-              <w:left w:w="51" w:type="dxa"/>
+            <w:tcW w:w="2668" w:type="dxa"/>
+            <w:tcBorders>
+              <w:top w:val="nil"/>
+              <w:left w:val="single" w:sz="2" w:space="0" w:color="000001"/>
+              <w:bottom w:val="single" w:sz="2" w:space="0" w:color="000001"/>
+              <w:insideH w:val="single" w:sz="2" w:space="0" w:color="000001"/>
+              <w:right w:val="nil"/>
+              <w:insideV w:val="nil"/>
+            </w:tcBorders>
+            <w:shd w:fill="FFFFFF" w:val="clear"/>
+            <w:tcMar>
+              <w:left w:w="48" w:type="dxa"/>
             </w:tcMar>
           </w:tcPr>
           <w:p>
@@ -2812,7 +2805,7 @@
             </w:tcBorders>
             <w:shd w:fill="FFFFFF" w:val="clear"/>
             <w:tcMar>
-              <w:left w:w="51" w:type="dxa"/>
+              <w:left w:w="48" w:type="dxa"/>
             </w:tcMar>
           </w:tcPr>
           <w:p>
@@ -2856,7 +2849,7 @@
         </w:tc>
         <w:tc>
           <w:tcPr>
-            <w:tcW w:w="4247" w:type="dxa"/>
+            <w:tcW w:w="4248" w:type="dxa"/>
             <w:tcBorders>
               <w:top w:val="nil"/>
               <w:left w:val="single" w:sz="2" w:space="0" w:color="000001"/>
@@ -2867,7 +2860,7 @@
             </w:tcBorders>
             <w:shd w:fill="FFFFFF" w:val="clear"/>
             <w:tcMar>
-              <w:left w:w="51" w:type="dxa"/>
+              <w:left w:w="48" w:type="dxa"/>
             </w:tcMar>
           </w:tcPr>
           <w:p>
@@ -2901,18 +2894,18 @@
         </w:trPr>
         <w:tc>
           <w:tcPr>
-            <w:tcW w:w="2669" w:type="dxa"/>
-            <w:tcBorders>
-              <w:top w:val="nil"/>
-              <w:left w:val="single" w:sz="2" w:space="0" w:color="000001"/>
-              <w:bottom w:val="single" w:sz="2" w:space="0" w:color="000001"/>
-              <w:insideH w:val="single" w:sz="2" w:space="0" w:color="000001"/>
-              <w:right w:val="nil"/>
-              <w:insideV w:val="nil"/>
-            </w:tcBorders>
-            <w:shd w:fill="FFFFFF" w:val="clear"/>
-            <w:tcMar>
-              <w:left w:w="51" w:type="dxa"/>
+            <w:tcW w:w="2668" w:type="dxa"/>
+            <w:tcBorders>
+              <w:top w:val="nil"/>
+              <w:left w:val="single" w:sz="2" w:space="0" w:color="000001"/>
+              <w:bottom w:val="single" w:sz="2" w:space="0" w:color="000001"/>
+              <w:insideH w:val="single" w:sz="2" w:space="0" w:color="000001"/>
+              <w:right w:val="nil"/>
+              <w:insideV w:val="nil"/>
+            </w:tcBorders>
+            <w:shd w:fill="FFFFFF" w:val="clear"/>
+            <w:tcMar>
+              <w:left w:w="48" w:type="dxa"/>
             </w:tcMar>
           </w:tcPr>
           <w:p>
@@ -2948,7 +2941,7 @@
             </w:tcBorders>
             <w:shd w:fill="FFFFFF" w:val="clear"/>
             <w:tcMar>
-              <w:left w:w="51" w:type="dxa"/>
+              <w:left w:w="48" w:type="dxa"/>
             </w:tcMar>
           </w:tcPr>
           <w:p>
@@ -2973,7 +2966,7 @@
         </w:tc>
         <w:tc>
           <w:tcPr>
-            <w:tcW w:w="4247" w:type="dxa"/>
+            <w:tcW w:w="4248" w:type="dxa"/>
             <w:tcBorders>
               <w:top w:val="nil"/>
               <w:left w:val="single" w:sz="2" w:space="0" w:color="000001"/>
@@ -2984,7 +2977,7 @@
             </w:tcBorders>
             <w:shd w:fill="FFFFFF" w:val="clear"/>
             <w:tcMar>
-              <w:left w:w="51" w:type="dxa"/>
+              <w:left w:w="48" w:type="dxa"/>
             </w:tcMar>
           </w:tcPr>
           <w:p>
@@ -3018,18 +3011,18 @@
         </w:trPr>
         <w:tc>
           <w:tcPr>
-            <w:tcW w:w="2669" w:type="dxa"/>
-            <w:tcBorders>
-              <w:top w:val="nil"/>
-              <w:left w:val="single" w:sz="2" w:space="0" w:color="000001"/>
-              <w:bottom w:val="single" w:sz="2" w:space="0" w:color="000001"/>
-              <w:insideH w:val="single" w:sz="2" w:space="0" w:color="000001"/>
-              <w:right w:val="nil"/>
-              <w:insideV w:val="nil"/>
-            </w:tcBorders>
-            <w:shd w:fill="FFFFFF" w:val="clear"/>
-            <w:tcMar>
-              <w:left w:w="51" w:type="dxa"/>
+            <w:tcW w:w="2668" w:type="dxa"/>
+            <w:tcBorders>
+              <w:top w:val="nil"/>
+              <w:left w:val="single" w:sz="2" w:space="0" w:color="000001"/>
+              <w:bottom w:val="single" w:sz="2" w:space="0" w:color="000001"/>
+              <w:insideH w:val="single" w:sz="2" w:space="0" w:color="000001"/>
+              <w:right w:val="nil"/>
+              <w:insideV w:val="nil"/>
+            </w:tcBorders>
+            <w:shd w:fill="FFFFFF" w:val="clear"/>
+            <w:tcMar>
+              <w:left w:w="48" w:type="dxa"/>
             </w:tcMar>
           </w:tcPr>
           <w:p>
@@ -3065,7 +3058,7 @@
             </w:tcBorders>
             <w:shd w:fill="FFFFFF" w:val="clear"/>
             <w:tcMar>
-              <w:left w:w="51" w:type="dxa"/>
+              <w:left w:w="48" w:type="dxa"/>
             </w:tcMar>
           </w:tcPr>
           <w:p>
@@ -3109,7 +3102,7 @@
         </w:tc>
         <w:tc>
           <w:tcPr>
-            <w:tcW w:w="4247" w:type="dxa"/>
+            <w:tcW w:w="4248" w:type="dxa"/>
             <w:tcBorders>
               <w:top w:val="nil"/>
               <w:left w:val="single" w:sz="2" w:space="0" w:color="000001"/>
@@ -3120,7 +3113,7 @@
             </w:tcBorders>
             <w:shd w:fill="FFFFFF" w:val="clear"/>
             <w:tcMar>
-              <w:left w:w="51" w:type="dxa"/>
+              <w:left w:w="48" w:type="dxa"/>
             </w:tcMar>
           </w:tcPr>
           <w:p>
@@ -3154,18 +3147,18 @@
         </w:trPr>
         <w:tc>
           <w:tcPr>
-            <w:tcW w:w="2669" w:type="dxa"/>
-            <w:tcBorders>
-              <w:top w:val="nil"/>
-              <w:left w:val="single" w:sz="2" w:space="0" w:color="000001"/>
-              <w:bottom w:val="single" w:sz="2" w:space="0" w:color="000001"/>
-              <w:insideH w:val="single" w:sz="2" w:space="0" w:color="000001"/>
-              <w:right w:val="nil"/>
-              <w:insideV w:val="nil"/>
-            </w:tcBorders>
-            <w:shd w:fill="FFFFFF" w:val="clear"/>
-            <w:tcMar>
-              <w:left w:w="51" w:type="dxa"/>
+            <w:tcW w:w="2668" w:type="dxa"/>
+            <w:tcBorders>
+              <w:top w:val="nil"/>
+              <w:left w:val="single" w:sz="2" w:space="0" w:color="000001"/>
+              <w:bottom w:val="single" w:sz="2" w:space="0" w:color="000001"/>
+              <w:insideH w:val="single" w:sz="2" w:space="0" w:color="000001"/>
+              <w:right w:val="nil"/>
+              <w:insideV w:val="nil"/>
+            </w:tcBorders>
+            <w:shd w:fill="FFFFFF" w:val="clear"/>
+            <w:tcMar>
+              <w:left w:w="48" w:type="dxa"/>
             </w:tcMar>
           </w:tcPr>
           <w:p>
@@ -3201,7 +3194,7 @@
             </w:tcBorders>
             <w:shd w:fill="FFFFFF" w:val="clear"/>
             <w:tcMar>
-              <w:left w:w="51" w:type="dxa"/>
+              <w:left w:w="48" w:type="dxa"/>
             </w:tcMar>
           </w:tcPr>
           <w:p>
@@ -3226,7 +3219,7 @@
         </w:tc>
         <w:tc>
           <w:tcPr>
-            <w:tcW w:w="4247" w:type="dxa"/>
+            <w:tcW w:w="4248" w:type="dxa"/>
             <w:tcBorders>
               <w:top w:val="nil"/>
               <w:left w:val="single" w:sz="2" w:space="0" w:color="000001"/>
@@ -3237,7 +3230,7 @@
             </w:tcBorders>
             <w:shd w:fill="FFFFFF" w:val="clear"/>
             <w:tcMar>
-              <w:left w:w="51" w:type="dxa"/>
+              <w:left w:w="48" w:type="dxa"/>
             </w:tcMar>
           </w:tcPr>
           <w:p>
@@ -3271,18 +3264,18 @@
         </w:trPr>
         <w:tc>
           <w:tcPr>
-            <w:tcW w:w="2669" w:type="dxa"/>
-            <w:tcBorders>
-              <w:top w:val="nil"/>
-              <w:left w:val="single" w:sz="2" w:space="0" w:color="000001"/>
-              <w:bottom w:val="single" w:sz="2" w:space="0" w:color="000001"/>
-              <w:insideH w:val="single" w:sz="2" w:space="0" w:color="000001"/>
-              <w:right w:val="nil"/>
-              <w:insideV w:val="nil"/>
-            </w:tcBorders>
-            <w:shd w:fill="FFFFFF" w:val="clear"/>
-            <w:tcMar>
-              <w:left w:w="51" w:type="dxa"/>
+            <w:tcW w:w="2668" w:type="dxa"/>
+            <w:tcBorders>
+              <w:top w:val="nil"/>
+              <w:left w:val="single" w:sz="2" w:space="0" w:color="000001"/>
+              <w:bottom w:val="single" w:sz="2" w:space="0" w:color="000001"/>
+              <w:insideH w:val="single" w:sz="2" w:space="0" w:color="000001"/>
+              <w:right w:val="nil"/>
+              <w:insideV w:val="nil"/>
+            </w:tcBorders>
+            <w:shd w:fill="FFFFFF" w:val="clear"/>
+            <w:tcMar>
+              <w:left w:w="48" w:type="dxa"/>
             </w:tcMar>
           </w:tcPr>
           <w:p>
@@ -3318,7 +3311,7 @@
             </w:tcBorders>
             <w:shd w:fill="FFFFFF" w:val="clear"/>
             <w:tcMar>
-              <w:left w:w="51" w:type="dxa"/>
+              <w:left w:w="48" w:type="dxa"/>
             </w:tcMar>
           </w:tcPr>
           <w:p>
@@ -3343,7 +3336,7 @@
         </w:tc>
         <w:tc>
           <w:tcPr>
-            <w:tcW w:w="4247" w:type="dxa"/>
+            <w:tcW w:w="4248" w:type="dxa"/>
             <w:tcBorders>
               <w:top w:val="nil"/>
               <w:left w:val="single" w:sz="2" w:space="0" w:color="000001"/>
@@ -3354,7 +3347,7 @@
             </w:tcBorders>
             <w:shd w:fill="FFFFFF" w:val="clear"/>
             <w:tcMar>
-              <w:left w:w="51" w:type="dxa"/>
+              <w:left w:w="48" w:type="dxa"/>
             </w:tcMar>
           </w:tcPr>
           <w:p>
@@ -3388,18 +3381,18 @@
         </w:trPr>
         <w:tc>
           <w:tcPr>
-            <w:tcW w:w="2669" w:type="dxa"/>
-            <w:tcBorders>
-              <w:top w:val="nil"/>
-              <w:left w:val="single" w:sz="2" w:space="0" w:color="000001"/>
-              <w:bottom w:val="single" w:sz="2" w:space="0" w:color="000001"/>
-              <w:insideH w:val="single" w:sz="2" w:space="0" w:color="000001"/>
-              <w:right w:val="nil"/>
-              <w:insideV w:val="nil"/>
-            </w:tcBorders>
-            <w:shd w:fill="FFFFFF" w:val="clear"/>
-            <w:tcMar>
-              <w:left w:w="51" w:type="dxa"/>
+            <w:tcW w:w="2668" w:type="dxa"/>
+            <w:tcBorders>
+              <w:top w:val="nil"/>
+              <w:left w:val="single" w:sz="2" w:space="0" w:color="000001"/>
+              <w:bottom w:val="single" w:sz="2" w:space="0" w:color="000001"/>
+              <w:insideH w:val="single" w:sz="2" w:space="0" w:color="000001"/>
+              <w:right w:val="nil"/>
+              <w:insideV w:val="nil"/>
+            </w:tcBorders>
+            <w:shd w:fill="FFFFFF" w:val="clear"/>
+            <w:tcMar>
+              <w:left w:w="48" w:type="dxa"/>
             </w:tcMar>
           </w:tcPr>
           <w:p>
@@ -3435,7 +3428,7 @@
             </w:tcBorders>
             <w:shd w:fill="FFFFFF" w:val="clear"/>
             <w:tcMar>
-              <w:left w:w="51" w:type="dxa"/>
+              <w:left w:w="48" w:type="dxa"/>
             </w:tcMar>
           </w:tcPr>
           <w:p>
@@ -3460,7 +3453,7 @@
         </w:tc>
         <w:tc>
           <w:tcPr>
-            <w:tcW w:w="4247" w:type="dxa"/>
+            <w:tcW w:w="4248" w:type="dxa"/>
             <w:tcBorders>
               <w:top w:val="nil"/>
               <w:left w:val="single" w:sz="2" w:space="0" w:color="000001"/>
@@ -3471,7 +3464,7 @@
             </w:tcBorders>
             <w:shd w:fill="FFFFFF" w:val="clear"/>
             <w:tcMar>
-              <w:left w:w="51" w:type="dxa"/>
+              <w:left w:w="48" w:type="dxa"/>
             </w:tcMar>
           </w:tcPr>
           <w:p>
@@ -3505,18 +3498,18 @@
         </w:trPr>
         <w:tc>
           <w:tcPr>
-            <w:tcW w:w="2669" w:type="dxa"/>
-            <w:tcBorders>
-              <w:top w:val="nil"/>
-              <w:left w:val="single" w:sz="2" w:space="0" w:color="000001"/>
-              <w:bottom w:val="single" w:sz="2" w:space="0" w:color="000001"/>
-              <w:insideH w:val="single" w:sz="2" w:space="0" w:color="000001"/>
-              <w:right w:val="nil"/>
-              <w:insideV w:val="nil"/>
-            </w:tcBorders>
-            <w:shd w:fill="FFFFFF" w:val="clear"/>
-            <w:tcMar>
-              <w:left w:w="51" w:type="dxa"/>
+            <w:tcW w:w="2668" w:type="dxa"/>
+            <w:tcBorders>
+              <w:top w:val="nil"/>
+              <w:left w:val="single" w:sz="2" w:space="0" w:color="000001"/>
+              <w:bottom w:val="single" w:sz="2" w:space="0" w:color="000001"/>
+              <w:insideH w:val="single" w:sz="2" w:space="0" w:color="000001"/>
+              <w:right w:val="nil"/>
+              <w:insideV w:val="nil"/>
+            </w:tcBorders>
+            <w:shd w:fill="FFFFFF" w:val="clear"/>
+            <w:tcMar>
+              <w:left w:w="48" w:type="dxa"/>
             </w:tcMar>
           </w:tcPr>
           <w:p>
@@ -3552,7 +3545,7 @@
             </w:tcBorders>
             <w:shd w:fill="FFFFFF" w:val="clear"/>
             <w:tcMar>
-              <w:left w:w="51" w:type="dxa"/>
+              <w:left w:w="48" w:type="dxa"/>
             </w:tcMar>
           </w:tcPr>
           <w:p>
@@ -3577,7 +3570,7 @@
         </w:tc>
         <w:tc>
           <w:tcPr>
-            <w:tcW w:w="4247" w:type="dxa"/>
+            <w:tcW w:w="4248" w:type="dxa"/>
             <w:tcBorders>
               <w:top w:val="nil"/>
               <w:left w:val="single" w:sz="2" w:space="0" w:color="000001"/>
@@ -3588,7 +3581,7 @@
             </w:tcBorders>
             <w:shd w:fill="FFFFFF" w:val="clear"/>
             <w:tcMar>
-              <w:left w:w="51" w:type="dxa"/>
+              <w:left w:w="48" w:type="dxa"/>
             </w:tcMar>
           </w:tcPr>
           <w:p>
@@ -3622,18 +3615,18 @@
         </w:trPr>
         <w:tc>
           <w:tcPr>
-            <w:tcW w:w="2669" w:type="dxa"/>
-            <w:tcBorders>
-              <w:top w:val="nil"/>
-              <w:left w:val="single" w:sz="2" w:space="0" w:color="000001"/>
-              <w:bottom w:val="single" w:sz="2" w:space="0" w:color="000001"/>
-              <w:insideH w:val="single" w:sz="2" w:space="0" w:color="000001"/>
-              <w:right w:val="nil"/>
-              <w:insideV w:val="nil"/>
-            </w:tcBorders>
-            <w:shd w:fill="FFFFFF" w:val="clear"/>
-            <w:tcMar>
-              <w:left w:w="51" w:type="dxa"/>
+            <w:tcW w:w="2668" w:type="dxa"/>
+            <w:tcBorders>
+              <w:top w:val="nil"/>
+              <w:left w:val="single" w:sz="2" w:space="0" w:color="000001"/>
+              <w:bottom w:val="single" w:sz="2" w:space="0" w:color="000001"/>
+              <w:insideH w:val="single" w:sz="2" w:space="0" w:color="000001"/>
+              <w:right w:val="nil"/>
+              <w:insideV w:val="nil"/>
+            </w:tcBorders>
+            <w:shd w:fill="FFFFFF" w:val="clear"/>
+            <w:tcMar>
+              <w:left w:w="48" w:type="dxa"/>
             </w:tcMar>
           </w:tcPr>
           <w:p>
@@ -3669,7 +3662,7 @@
             </w:tcBorders>
             <w:shd w:fill="FFFFFF" w:val="clear"/>
             <w:tcMar>
-              <w:left w:w="51" w:type="dxa"/>
+              <w:left w:w="48" w:type="dxa"/>
             </w:tcMar>
           </w:tcPr>
           <w:p>
@@ -3694,7 +3687,7 @@
         </w:tc>
         <w:tc>
           <w:tcPr>
-            <w:tcW w:w="4247" w:type="dxa"/>
+            <w:tcW w:w="4248" w:type="dxa"/>
             <w:tcBorders>
               <w:top w:val="nil"/>
               <w:left w:val="single" w:sz="2" w:space="0" w:color="000001"/>
@@ -3705,7 +3698,7 @@
             </w:tcBorders>
             <w:shd w:fill="FFFFFF" w:val="clear"/>
             <w:tcMar>
-              <w:left w:w="51" w:type="dxa"/>
+              <w:left w:w="48" w:type="dxa"/>
             </w:tcMar>
           </w:tcPr>
           <w:p>
@@ -3739,18 +3732,18 @@
         </w:trPr>
         <w:tc>
           <w:tcPr>
-            <w:tcW w:w="2669" w:type="dxa"/>
-            <w:tcBorders>
-              <w:top w:val="nil"/>
-              <w:left w:val="single" w:sz="2" w:space="0" w:color="000001"/>
-              <w:bottom w:val="single" w:sz="2" w:space="0" w:color="000001"/>
-              <w:insideH w:val="single" w:sz="2" w:space="0" w:color="000001"/>
-              <w:right w:val="nil"/>
-              <w:insideV w:val="nil"/>
-            </w:tcBorders>
-            <w:shd w:fill="FFFFFF" w:val="clear"/>
-            <w:tcMar>
-              <w:left w:w="51" w:type="dxa"/>
+            <w:tcW w:w="2668" w:type="dxa"/>
+            <w:tcBorders>
+              <w:top w:val="nil"/>
+              <w:left w:val="single" w:sz="2" w:space="0" w:color="000001"/>
+              <w:bottom w:val="single" w:sz="2" w:space="0" w:color="000001"/>
+              <w:insideH w:val="single" w:sz="2" w:space="0" w:color="000001"/>
+              <w:right w:val="nil"/>
+              <w:insideV w:val="nil"/>
+            </w:tcBorders>
+            <w:shd w:fill="FFFFFF" w:val="clear"/>
+            <w:tcMar>
+              <w:left w:w="48" w:type="dxa"/>
             </w:tcMar>
           </w:tcPr>
           <w:p>
@@ -3786,7 +3779,7 @@
             </w:tcBorders>
             <w:shd w:fill="FFFFFF" w:val="clear"/>
             <w:tcMar>
-              <w:left w:w="51" w:type="dxa"/>
+              <w:left w:w="48" w:type="dxa"/>
             </w:tcMar>
           </w:tcPr>
           <w:p>
@@ -3811,7 +3804,7 @@
         </w:tc>
         <w:tc>
           <w:tcPr>
-            <w:tcW w:w="4247" w:type="dxa"/>
+            <w:tcW w:w="4248" w:type="dxa"/>
             <w:tcBorders>
               <w:top w:val="nil"/>
               <w:left w:val="single" w:sz="2" w:space="0" w:color="000001"/>
@@ -3822,7 +3815,7 @@
             </w:tcBorders>
             <w:shd w:fill="FFFFFF" w:val="clear"/>
             <w:tcMar>
-              <w:left w:w="51" w:type="dxa"/>
+              <w:left w:w="48" w:type="dxa"/>
             </w:tcMar>
           </w:tcPr>
           <w:p>
@@ -3856,18 +3849,18 @@
         </w:trPr>
         <w:tc>
           <w:tcPr>
-            <w:tcW w:w="2669" w:type="dxa"/>
-            <w:tcBorders>
-              <w:top w:val="nil"/>
-              <w:left w:val="single" w:sz="2" w:space="0" w:color="000001"/>
-              <w:bottom w:val="single" w:sz="2" w:space="0" w:color="000001"/>
-              <w:insideH w:val="single" w:sz="2" w:space="0" w:color="000001"/>
-              <w:right w:val="nil"/>
-              <w:insideV w:val="nil"/>
-            </w:tcBorders>
-            <w:shd w:fill="FFFFFF" w:val="clear"/>
-            <w:tcMar>
-              <w:left w:w="51" w:type="dxa"/>
+            <w:tcW w:w="2668" w:type="dxa"/>
+            <w:tcBorders>
+              <w:top w:val="nil"/>
+              <w:left w:val="single" w:sz="2" w:space="0" w:color="000001"/>
+              <w:bottom w:val="single" w:sz="2" w:space="0" w:color="000001"/>
+              <w:insideH w:val="single" w:sz="2" w:space="0" w:color="000001"/>
+              <w:right w:val="nil"/>
+              <w:insideV w:val="nil"/>
+            </w:tcBorders>
+            <w:shd w:fill="FFFFFF" w:val="clear"/>
+            <w:tcMar>
+              <w:left w:w="48" w:type="dxa"/>
             </w:tcMar>
           </w:tcPr>
           <w:p>
@@ -3903,7 +3896,7 @@
             </w:tcBorders>
             <w:shd w:fill="FFFFFF" w:val="clear"/>
             <w:tcMar>
-              <w:left w:w="51" w:type="dxa"/>
+              <w:left w:w="48" w:type="dxa"/>
             </w:tcMar>
           </w:tcPr>
           <w:p>
@@ -3928,7 +3921,7 @@
         </w:tc>
         <w:tc>
           <w:tcPr>
-            <w:tcW w:w="4247" w:type="dxa"/>
+            <w:tcW w:w="4248" w:type="dxa"/>
             <w:tcBorders>
               <w:top w:val="nil"/>
               <w:left w:val="single" w:sz="2" w:space="0" w:color="000001"/>
@@ -3939,7 +3932,7 @@
             </w:tcBorders>
             <w:shd w:fill="FFFFFF" w:val="clear"/>
             <w:tcMar>
-              <w:left w:w="51" w:type="dxa"/>
+              <w:left w:w="48" w:type="dxa"/>
             </w:tcMar>
           </w:tcPr>
           <w:p>
@@ -3973,18 +3966,18 @@
         </w:trPr>
         <w:tc>
           <w:tcPr>
-            <w:tcW w:w="2669" w:type="dxa"/>
-            <w:tcBorders>
-              <w:top w:val="nil"/>
-              <w:left w:val="single" w:sz="2" w:space="0" w:color="000001"/>
-              <w:bottom w:val="single" w:sz="2" w:space="0" w:color="000001"/>
-              <w:insideH w:val="single" w:sz="2" w:space="0" w:color="000001"/>
-              <w:right w:val="nil"/>
-              <w:insideV w:val="nil"/>
-            </w:tcBorders>
-            <w:shd w:fill="FFFFFF" w:val="clear"/>
-            <w:tcMar>
-              <w:left w:w="51" w:type="dxa"/>
+            <w:tcW w:w="2668" w:type="dxa"/>
+            <w:tcBorders>
+              <w:top w:val="nil"/>
+              <w:left w:val="single" w:sz="2" w:space="0" w:color="000001"/>
+              <w:bottom w:val="single" w:sz="2" w:space="0" w:color="000001"/>
+              <w:insideH w:val="single" w:sz="2" w:space="0" w:color="000001"/>
+              <w:right w:val="nil"/>
+              <w:insideV w:val="nil"/>
+            </w:tcBorders>
+            <w:shd w:fill="FFFFFF" w:val="clear"/>
+            <w:tcMar>
+              <w:left w:w="48" w:type="dxa"/>
             </w:tcMar>
           </w:tcPr>
           <w:p>
@@ -4019,31 +4012,31 @@
             </w:tcBorders>
             <w:shd w:fill="FFFFFF" w:val="clear"/>
             <w:tcMar>
-              <w:left w:w="51" w:type="dxa"/>
-            </w:tcMar>
-          </w:tcPr>
-          <w:p>
-            <w:pPr>
-              <w:pStyle w:val="Contedodatabela"/>
-              <w:jc w:val="center"/>
-              <w:rPr>
-                <w:b/>
-                <w:bCs/>
-                <w:u w:val="none"/>
-              </w:rPr>
-            </w:pPr>
-            <w:r>
-              <w:rPr>
-                <w:b/>
-                <w:bCs/>
-                <w:u w:val="none"/>
-              </w:rPr>
-            </w:r>
-          </w:p>
-        </w:tc>
-        <w:tc>
-          <w:tcPr>
-            <w:tcW w:w="4247" w:type="dxa"/>
+              <w:left w:w="48" w:type="dxa"/>
+            </w:tcMar>
+          </w:tcPr>
+          <w:p>
+            <w:pPr>
+              <w:pStyle w:val="Contedodatabela"/>
+              <w:jc w:val="center"/>
+              <w:rPr>
+                <w:b/>
+                <w:bCs/>
+                <w:u w:val="none"/>
+              </w:rPr>
+            </w:pPr>
+            <w:r>
+              <w:rPr>
+                <w:b/>
+                <w:bCs/>
+                <w:u w:val="none"/>
+              </w:rPr>
+            </w:r>
+          </w:p>
+        </w:tc>
+        <w:tc>
+          <w:tcPr>
+            <w:tcW w:w="4248" w:type="dxa"/>
             <w:tcBorders>
               <w:top w:val="nil"/>
               <w:left w:val="single" w:sz="2" w:space="0" w:color="000001"/>
@@ -4054,7 +4047,7 @@
             </w:tcBorders>
             <w:shd w:fill="FFFFFF" w:val="clear"/>
             <w:tcMar>
-              <w:left w:w="51" w:type="dxa"/>
+              <w:left w:w="48" w:type="dxa"/>
             </w:tcMar>
           </w:tcPr>
           <w:p>
@@ -4147,27 +4140,26 @@
     </w:p>
     <w:tbl>
       <w:tblPr>
-        <w:tblW w:w="9360" w:type="dxa"/>
         <w:jc w:val="left"/>
-        <w:tblInd w:w="55" w:type="dxa"/>
+        <w:tblInd w:w="53" w:type="dxa"/>
         <w:tblBorders>
-          <w:top w:val="single" w:sz="2" w:space="0" w:color="000000"/>
-          <w:left w:val="single" w:sz="2" w:space="0" w:color="000000"/>
-          <w:bottom w:val="single" w:sz="2" w:space="0" w:color="000000"/>
-          <w:insideH w:val="single" w:sz="2" w:space="0" w:color="000000"/>
+          <w:top w:val="single" w:sz="2" w:space="0" w:color="000001"/>
+          <w:left w:val="single" w:sz="2" w:space="0" w:color="000001"/>
+          <w:bottom w:val="single" w:sz="2" w:space="0" w:color="000001"/>
+          <w:insideH w:val="single" w:sz="2" w:space="0" w:color="000001"/>
           <w:right w:val="nil"/>
           <w:insideV w:val="nil"/>
         </w:tblBorders>
         <w:tblCellMar>
           <w:top w:w="55" w:type="dxa"/>
-          <w:left w:w="54" w:type="dxa"/>
+          <w:left w:w="51" w:type="dxa"/>
           <w:bottom w:w="55" w:type="dxa"/>
           <w:right w:w="55" w:type="dxa"/>
         </w:tblCellMar>
       </w:tblPr>
       <w:tblGrid>
         <w:gridCol w:w="4680"/>
-        <w:gridCol w:w="4680"/>
+        <w:gridCol w:w="4679"/>
       </w:tblGrid>
       <w:tr>
         <w:trPr>
@@ -4177,16 +4169,16 @@
           <w:tcPr>
             <w:tcW w:w="4680" w:type="dxa"/>
             <w:tcBorders>
-              <w:top w:val="single" w:sz="2" w:space="0" w:color="000000"/>
-              <w:left w:val="single" w:sz="2" w:space="0" w:color="000000"/>
-              <w:bottom w:val="single" w:sz="2" w:space="0" w:color="000000"/>
-              <w:insideH w:val="single" w:sz="2" w:space="0" w:color="000000"/>
-              <w:right w:val="nil"/>
-              <w:insideV w:val="nil"/>
-            </w:tcBorders>
-            <w:shd w:fill="auto" w:val="clear"/>
-            <w:tcMar>
-              <w:left w:w="54" w:type="dxa"/>
+              <w:top w:val="single" w:sz="2" w:space="0" w:color="000001"/>
+              <w:left w:val="single" w:sz="2" w:space="0" w:color="000001"/>
+              <w:bottom w:val="single" w:sz="2" w:space="0" w:color="000001"/>
+              <w:insideH w:val="single" w:sz="2" w:space="0" w:color="000001"/>
+              <w:right w:val="nil"/>
+              <w:insideV w:val="nil"/>
+            </w:tcBorders>
+            <w:shd w:fill="FFFFFF" w:val="clear"/>
+            <w:tcMar>
+              <w:left w:w="51" w:type="dxa"/>
             </w:tcMar>
           </w:tcPr>
           <w:p>
@@ -4211,18 +4203,18 @@
         </w:tc>
         <w:tc>
           <w:tcPr>
-            <w:tcW w:w="4680" w:type="dxa"/>
-            <w:tcBorders>
-              <w:top w:val="single" w:sz="2" w:space="0" w:color="000000"/>
-              <w:left w:val="single" w:sz="2" w:space="0" w:color="000000"/>
-              <w:bottom w:val="single" w:sz="2" w:space="0" w:color="000000"/>
-              <w:insideH w:val="single" w:sz="2" w:space="0" w:color="000000"/>
-              <w:right w:val="single" w:sz="2" w:space="0" w:color="000000"/>
-              <w:insideV w:val="single" w:sz="2" w:space="0" w:color="000000"/>
-            </w:tcBorders>
-            <w:shd w:fill="auto" w:val="clear"/>
-            <w:tcMar>
-              <w:left w:w="54" w:type="dxa"/>
+            <w:tcW w:w="4679" w:type="dxa"/>
+            <w:tcBorders>
+              <w:top w:val="single" w:sz="2" w:space="0" w:color="000001"/>
+              <w:left w:val="single" w:sz="2" w:space="0" w:color="000001"/>
+              <w:bottom w:val="single" w:sz="2" w:space="0" w:color="000001"/>
+              <w:insideH w:val="single" w:sz="2" w:space="0" w:color="000001"/>
+              <w:right w:val="single" w:sz="2" w:space="0" w:color="000001"/>
+              <w:insideV w:val="single" w:sz="2" w:space="0" w:color="000001"/>
+            </w:tcBorders>
+            <w:shd w:fill="FFFFFF" w:val="clear"/>
+            <w:tcMar>
+              <w:left w:w="51" w:type="dxa"/>
             </w:tcMar>
           </w:tcPr>
           <w:p>
@@ -4263,15 +4255,15 @@
             <w:tcW w:w="4680" w:type="dxa"/>
             <w:tcBorders>
               <w:top w:val="nil"/>
-              <w:left w:val="single" w:sz="2" w:space="0" w:color="000000"/>
-              <w:bottom w:val="single" w:sz="2" w:space="0" w:color="000000"/>
-              <w:insideH w:val="single" w:sz="2" w:space="0" w:color="000000"/>
-              <w:right w:val="nil"/>
-              <w:insideV w:val="nil"/>
-            </w:tcBorders>
-            <w:shd w:fill="auto" w:val="clear"/>
-            <w:tcMar>
-              <w:left w:w="54" w:type="dxa"/>
+              <w:left w:val="single" w:sz="2" w:space="0" w:color="000001"/>
+              <w:bottom w:val="single" w:sz="2" w:space="0" w:color="000001"/>
+              <w:insideH w:val="single" w:sz="2" w:space="0" w:color="000001"/>
+              <w:right w:val="nil"/>
+              <w:insideV w:val="nil"/>
+            </w:tcBorders>
+            <w:shd w:fill="FFFFFF" w:val="clear"/>
+            <w:tcMar>
+              <w:left w:w="51" w:type="dxa"/>
             </w:tcMar>
           </w:tcPr>
           <w:p>
@@ -4296,18 +4288,18 @@
         </w:tc>
         <w:tc>
           <w:tcPr>
-            <w:tcW w:w="4680" w:type="dxa"/>
-            <w:tcBorders>
-              <w:top w:val="nil"/>
-              <w:left w:val="single" w:sz="2" w:space="0" w:color="000000"/>
-              <w:bottom w:val="single" w:sz="2" w:space="0" w:color="000000"/>
-              <w:insideH w:val="single" w:sz="2" w:space="0" w:color="000000"/>
-              <w:right w:val="single" w:sz="2" w:space="0" w:color="000000"/>
-              <w:insideV w:val="single" w:sz="2" w:space="0" w:color="000000"/>
-            </w:tcBorders>
-            <w:shd w:fill="auto" w:val="clear"/>
-            <w:tcMar>
-              <w:left w:w="54" w:type="dxa"/>
+            <w:tcW w:w="4679" w:type="dxa"/>
+            <w:tcBorders>
+              <w:top w:val="nil"/>
+              <w:left w:val="single" w:sz="2" w:space="0" w:color="000001"/>
+              <w:bottom w:val="single" w:sz="2" w:space="0" w:color="000001"/>
+              <w:insideH w:val="single" w:sz="2" w:space="0" w:color="000001"/>
+              <w:right w:val="single" w:sz="2" w:space="0" w:color="000001"/>
+              <w:insideV w:val="single" w:sz="2" w:space="0" w:color="000001"/>
+            </w:tcBorders>
+            <w:shd w:fill="FFFFFF" w:val="clear"/>
+            <w:tcMar>
+              <w:left w:w="51" w:type="dxa"/>
             </w:tcMar>
           </w:tcPr>
           <w:p>
@@ -4315,8 +4307,11 @@
               <w:pStyle w:val="Contedodatabela"/>
               <w:rPr/>
             </w:pPr>
+            <w:bookmarkStart w:id="2" w:name="__DdeLink__4362_2039840287"/>
+            <w:bookmarkEnd w:id="2"/>
             <w:r>
               <w:rPr/>
+              <w:t xml:space="preserve">NADA LIBERADO </w:t>
             </w:r>
           </w:p>
         </w:tc>
@@ -4330,59 +4325,51 @@
             <w:tcW w:w="4680" w:type="dxa"/>
             <w:tcBorders>
               <w:top w:val="nil"/>
-              <w:left w:val="single" w:sz="2" w:space="0" w:color="000000"/>
-              <w:bottom w:val="single" w:sz="2" w:space="0" w:color="000000"/>
-              <w:insideH w:val="single" w:sz="2" w:space="0" w:color="000000"/>
-              <w:right w:val="nil"/>
-              <w:insideV w:val="nil"/>
-            </w:tcBorders>
-            <w:shd w:fill="auto" w:val="clear"/>
-            <w:tcMar>
-              <w:left w:w="54" w:type="dxa"/>
-            </w:tcMar>
-          </w:tcPr>
-          <w:p>
-            <w:pPr>
-              <w:pStyle w:val="Contedodatabela"/>
-              <w:jc w:val="center"/>
-              <w:rPr>
-                <w:b/>
-                <w:bCs/>
-                <w:u w:val="none"/>
-              </w:rPr>
-            </w:pPr>
-            <w:r>
-              <w:rPr>
-                <w:b/>
-                <w:bCs/>
-                <w:u w:val="none"/>
-              </w:rPr>
-              <w:t>RF – 0</w:t>
-            </w:r>
-            <w:r>
-              <w:rPr>
-                <w:b/>
-                <w:bCs/>
-                <w:u w:val="none"/>
-              </w:rPr>
-              <w:t>2</w:t>
-            </w:r>
-          </w:p>
-        </w:tc>
-        <w:tc>
-          <w:tcPr>
-            <w:tcW w:w="4680" w:type="dxa"/>
-            <w:tcBorders>
-              <w:top w:val="nil"/>
-              <w:left w:val="single" w:sz="2" w:space="0" w:color="000000"/>
-              <w:bottom w:val="single" w:sz="2" w:space="0" w:color="000000"/>
-              <w:insideH w:val="single" w:sz="2" w:space="0" w:color="000000"/>
-              <w:right w:val="single" w:sz="2" w:space="0" w:color="000000"/>
-              <w:insideV w:val="single" w:sz="2" w:space="0" w:color="000000"/>
-            </w:tcBorders>
-            <w:shd w:fill="auto" w:val="clear"/>
-            <w:tcMar>
-              <w:left w:w="54" w:type="dxa"/>
+              <w:left w:val="single" w:sz="2" w:space="0" w:color="000001"/>
+              <w:bottom w:val="single" w:sz="2" w:space="0" w:color="000001"/>
+              <w:insideH w:val="single" w:sz="2" w:space="0" w:color="000001"/>
+              <w:right w:val="nil"/>
+              <w:insideV w:val="nil"/>
+            </w:tcBorders>
+            <w:shd w:fill="FFFFFF" w:val="clear"/>
+            <w:tcMar>
+              <w:left w:w="51" w:type="dxa"/>
+            </w:tcMar>
+          </w:tcPr>
+          <w:p>
+            <w:pPr>
+              <w:pStyle w:val="Contedodatabela"/>
+              <w:jc w:val="center"/>
+              <w:rPr>
+                <w:b/>
+                <w:bCs/>
+                <w:u w:val="none"/>
+              </w:rPr>
+            </w:pPr>
+            <w:r>
+              <w:rPr>
+                <w:b/>
+                <w:bCs/>
+                <w:u w:val="none"/>
+              </w:rPr>
+              <w:t>RF – 02</w:t>
+            </w:r>
+          </w:p>
+        </w:tc>
+        <w:tc>
+          <w:tcPr>
+            <w:tcW w:w="4679" w:type="dxa"/>
+            <w:tcBorders>
+              <w:top w:val="nil"/>
+              <w:left w:val="single" w:sz="2" w:space="0" w:color="000001"/>
+              <w:bottom w:val="single" w:sz="2" w:space="0" w:color="000001"/>
+              <w:insideH w:val="single" w:sz="2" w:space="0" w:color="000001"/>
+              <w:right w:val="single" w:sz="2" w:space="0" w:color="000001"/>
+              <w:insideV w:val="single" w:sz="2" w:space="0" w:color="000001"/>
+            </w:tcBorders>
+            <w:shd w:fill="FFFFFF" w:val="clear"/>
+            <w:tcMar>
+              <w:left w:w="51" w:type="dxa"/>
             </w:tcMar>
           </w:tcPr>
           <w:p>
@@ -4392,6 +4379,7 @@
             </w:pPr>
             <w:r>
               <w:rPr/>
+              <w:t xml:space="preserve">NADA LIBERADO </w:t>
             </w:r>
           </w:p>
         </w:tc>
@@ -4405,59 +4393,51 @@
             <w:tcW w:w="4680" w:type="dxa"/>
             <w:tcBorders>
               <w:top w:val="nil"/>
-              <w:left w:val="single" w:sz="2" w:space="0" w:color="000000"/>
-              <w:bottom w:val="single" w:sz="2" w:space="0" w:color="000000"/>
-              <w:insideH w:val="single" w:sz="2" w:space="0" w:color="000000"/>
-              <w:right w:val="nil"/>
-              <w:insideV w:val="nil"/>
-            </w:tcBorders>
-            <w:shd w:fill="auto" w:val="clear"/>
-            <w:tcMar>
-              <w:left w:w="54" w:type="dxa"/>
-            </w:tcMar>
-          </w:tcPr>
-          <w:p>
-            <w:pPr>
-              <w:pStyle w:val="Contedodatabela"/>
-              <w:jc w:val="center"/>
-              <w:rPr>
-                <w:b/>
-                <w:bCs/>
-                <w:u w:val="none"/>
-              </w:rPr>
-            </w:pPr>
-            <w:r>
-              <w:rPr>
-                <w:b/>
-                <w:bCs/>
-                <w:u w:val="none"/>
-              </w:rPr>
-              <w:t>RF – 0</w:t>
-            </w:r>
-            <w:r>
-              <w:rPr>
-                <w:b/>
-                <w:bCs/>
-                <w:u w:val="none"/>
-              </w:rPr>
-              <w:t>3</w:t>
-            </w:r>
-          </w:p>
-        </w:tc>
-        <w:tc>
-          <w:tcPr>
-            <w:tcW w:w="4680" w:type="dxa"/>
-            <w:tcBorders>
-              <w:top w:val="nil"/>
-              <w:left w:val="single" w:sz="2" w:space="0" w:color="000000"/>
-              <w:bottom w:val="single" w:sz="2" w:space="0" w:color="000000"/>
-              <w:insideH w:val="single" w:sz="2" w:space="0" w:color="000000"/>
-              <w:right w:val="single" w:sz="2" w:space="0" w:color="000000"/>
-              <w:insideV w:val="single" w:sz="2" w:space="0" w:color="000000"/>
-            </w:tcBorders>
-            <w:shd w:fill="auto" w:val="clear"/>
-            <w:tcMar>
-              <w:left w:w="54" w:type="dxa"/>
+              <w:left w:val="single" w:sz="2" w:space="0" w:color="000001"/>
+              <w:bottom w:val="single" w:sz="2" w:space="0" w:color="000001"/>
+              <w:insideH w:val="single" w:sz="2" w:space="0" w:color="000001"/>
+              <w:right w:val="nil"/>
+              <w:insideV w:val="nil"/>
+            </w:tcBorders>
+            <w:shd w:fill="FFFFFF" w:val="clear"/>
+            <w:tcMar>
+              <w:left w:w="51" w:type="dxa"/>
+            </w:tcMar>
+          </w:tcPr>
+          <w:p>
+            <w:pPr>
+              <w:pStyle w:val="Contedodatabela"/>
+              <w:jc w:val="center"/>
+              <w:rPr>
+                <w:b/>
+                <w:bCs/>
+                <w:u w:val="none"/>
+              </w:rPr>
+            </w:pPr>
+            <w:r>
+              <w:rPr>
+                <w:b/>
+                <w:bCs/>
+                <w:u w:val="none"/>
+              </w:rPr>
+              <w:t>RF – 03</w:t>
+            </w:r>
+          </w:p>
+        </w:tc>
+        <w:tc>
+          <w:tcPr>
+            <w:tcW w:w="4679" w:type="dxa"/>
+            <w:tcBorders>
+              <w:top w:val="nil"/>
+              <w:left w:val="single" w:sz="2" w:space="0" w:color="000001"/>
+              <w:bottom w:val="single" w:sz="2" w:space="0" w:color="000001"/>
+              <w:insideH w:val="single" w:sz="2" w:space="0" w:color="000001"/>
+              <w:right w:val="single" w:sz="2" w:space="0" w:color="000001"/>
+              <w:insideV w:val="single" w:sz="2" w:space="0" w:color="000001"/>
+            </w:tcBorders>
+            <w:shd w:fill="FFFFFF" w:val="clear"/>
+            <w:tcMar>
+              <w:left w:w="51" w:type="dxa"/>
             </w:tcMar>
           </w:tcPr>
           <w:p>
@@ -4467,6 +4447,7 @@
             </w:pPr>
             <w:r>
               <w:rPr/>
+              <w:t xml:space="preserve">NADA LIBERADO </w:t>
             </w:r>
           </w:p>
         </w:tc>
@@ -4480,59 +4461,51 @@
             <w:tcW w:w="4680" w:type="dxa"/>
             <w:tcBorders>
               <w:top w:val="nil"/>
-              <w:left w:val="single" w:sz="2" w:space="0" w:color="000000"/>
-              <w:bottom w:val="single" w:sz="2" w:space="0" w:color="000000"/>
-              <w:insideH w:val="single" w:sz="2" w:space="0" w:color="000000"/>
-              <w:right w:val="nil"/>
-              <w:insideV w:val="nil"/>
-            </w:tcBorders>
-            <w:shd w:fill="auto" w:val="clear"/>
-            <w:tcMar>
-              <w:left w:w="54" w:type="dxa"/>
-            </w:tcMar>
-          </w:tcPr>
-          <w:p>
-            <w:pPr>
-              <w:pStyle w:val="Contedodatabela"/>
-              <w:jc w:val="center"/>
-              <w:rPr>
-                <w:b/>
-                <w:bCs/>
-                <w:u w:val="none"/>
-              </w:rPr>
-            </w:pPr>
-            <w:r>
-              <w:rPr>
-                <w:b/>
-                <w:bCs/>
-                <w:u w:val="none"/>
-              </w:rPr>
-              <w:t>RF – 0</w:t>
-            </w:r>
-            <w:r>
-              <w:rPr>
-                <w:b/>
-                <w:bCs/>
-                <w:u w:val="none"/>
-              </w:rPr>
-              <w:t>4</w:t>
-            </w:r>
-          </w:p>
-        </w:tc>
-        <w:tc>
-          <w:tcPr>
-            <w:tcW w:w="4680" w:type="dxa"/>
-            <w:tcBorders>
-              <w:top w:val="nil"/>
-              <w:left w:val="single" w:sz="2" w:space="0" w:color="000000"/>
-              <w:bottom w:val="single" w:sz="2" w:space="0" w:color="000000"/>
-              <w:insideH w:val="single" w:sz="2" w:space="0" w:color="000000"/>
-              <w:right w:val="single" w:sz="2" w:space="0" w:color="000000"/>
-              <w:insideV w:val="single" w:sz="2" w:space="0" w:color="000000"/>
-            </w:tcBorders>
-            <w:shd w:fill="auto" w:val="clear"/>
-            <w:tcMar>
-              <w:left w:w="54" w:type="dxa"/>
+              <w:left w:val="single" w:sz="2" w:space="0" w:color="000001"/>
+              <w:bottom w:val="single" w:sz="2" w:space="0" w:color="000001"/>
+              <w:insideH w:val="single" w:sz="2" w:space="0" w:color="000001"/>
+              <w:right w:val="nil"/>
+              <w:insideV w:val="nil"/>
+            </w:tcBorders>
+            <w:shd w:fill="FFFFFF" w:val="clear"/>
+            <w:tcMar>
+              <w:left w:w="51" w:type="dxa"/>
+            </w:tcMar>
+          </w:tcPr>
+          <w:p>
+            <w:pPr>
+              <w:pStyle w:val="Contedodatabela"/>
+              <w:jc w:val="center"/>
+              <w:rPr>
+                <w:b/>
+                <w:bCs/>
+                <w:u w:val="none"/>
+              </w:rPr>
+            </w:pPr>
+            <w:r>
+              <w:rPr>
+                <w:b/>
+                <w:bCs/>
+                <w:u w:val="none"/>
+              </w:rPr>
+              <w:t>RF – 04</w:t>
+            </w:r>
+          </w:p>
+        </w:tc>
+        <w:tc>
+          <w:tcPr>
+            <w:tcW w:w="4679" w:type="dxa"/>
+            <w:tcBorders>
+              <w:top w:val="nil"/>
+              <w:left w:val="single" w:sz="2" w:space="0" w:color="000001"/>
+              <w:bottom w:val="single" w:sz="2" w:space="0" w:color="000001"/>
+              <w:insideH w:val="single" w:sz="2" w:space="0" w:color="000001"/>
+              <w:right w:val="single" w:sz="2" w:space="0" w:color="000001"/>
+              <w:insideV w:val="single" w:sz="2" w:space="0" w:color="000001"/>
+            </w:tcBorders>
+            <w:shd w:fill="FFFFFF" w:val="clear"/>
+            <w:tcMar>
+              <w:left w:w="51" w:type="dxa"/>
             </w:tcMar>
           </w:tcPr>
           <w:p>
@@ -4542,6 +4515,7 @@
             </w:pPr>
             <w:r>
               <w:rPr/>
+              <w:t xml:space="preserve">NADA LIBERADO </w:t>
             </w:r>
           </w:p>
         </w:tc>
@@ -4555,59 +4529,51 @@
             <w:tcW w:w="4680" w:type="dxa"/>
             <w:tcBorders>
               <w:top w:val="nil"/>
-              <w:left w:val="single" w:sz="2" w:space="0" w:color="000000"/>
-              <w:bottom w:val="single" w:sz="2" w:space="0" w:color="000000"/>
-              <w:insideH w:val="single" w:sz="2" w:space="0" w:color="000000"/>
-              <w:right w:val="nil"/>
-              <w:insideV w:val="nil"/>
-            </w:tcBorders>
-            <w:shd w:fill="auto" w:val="clear"/>
-            <w:tcMar>
-              <w:left w:w="54" w:type="dxa"/>
-            </w:tcMar>
-          </w:tcPr>
-          <w:p>
-            <w:pPr>
-              <w:pStyle w:val="Contedodatabela"/>
-              <w:jc w:val="center"/>
-              <w:rPr>
-                <w:b/>
-                <w:bCs/>
-                <w:u w:val="none"/>
-              </w:rPr>
-            </w:pPr>
-            <w:r>
-              <w:rPr>
-                <w:b/>
-                <w:bCs/>
-                <w:u w:val="none"/>
-              </w:rPr>
-              <w:t>RF – 0</w:t>
-            </w:r>
-            <w:r>
-              <w:rPr>
-                <w:b/>
-                <w:bCs/>
-                <w:u w:val="none"/>
-              </w:rPr>
-              <w:t>5</w:t>
-            </w:r>
-          </w:p>
-        </w:tc>
-        <w:tc>
-          <w:tcPr>
-            <w:tcW w:w="4680" w:type="dxa"/>
-            <w:tcBorders>
-              <w:top w:val="nil"/>
-              <w:left w:val="single" w:sz="2" w:space="0" w:color="000000"/>
-              <w:bottom w:val="single" w:sz="2" w:space="0" w:color="000000"/>
-              <w:insideH w:val="single" w:sz="2" w:space="0" w:color="000000"/>
-              <w:right w:val="single" w:sz="2" w:space="0" w:color="000000"/>
-              <w:insideV w:val="single" w:sz="2" w:space="0" w:color="000000"/>
-            </w:tcBorders>
-            <w:shd w:fill="auto" w:val="clear"/>
-            <w:tcMar>
-              <w:left w:w="54" w:type="dxa"/>
+              <w:left w:val="single" w:sz="2" w:space="0" w:color="000001"/>
+              <w:bottom w:val="single" w:sz="2" w:space="0" w:color="000001"/>
+              <w:insideH w:val="single" w:sz="2" w:space="0" w:color="000001"/>
+              <w:right w:val="nil"/>
+              <w:insideV w:val="nil"/>
+            </w:tcBorders>
+            <w:shd w:fill="FFFFFF" w:val="clear"/>
+            <w:tcMar>
+              <w:left w:w="51" w:type="dxa"/>
+            </w:tcMar>
+          </w:tcPr>
+          <w:p>
+            <w:pPr>
+              <w:pStyle w:val="Contedodatabela"/>
+              <w:jc w:val="center"/>
+              <w:rPr>
+                <w:b/>
+                <w:bCs/>
+                <w:u w:val="none"/>
+              </w:rPr>
+            </w:pPr>
+            <w:r>
+              <w:rPr>
+                <w:b/>
+                <w:bCs/>
+                <w:u w:val="none"/>
+              </w:rPr>
+              <w:t>RF – 05</w:t>
+            </w:r>
+          </w:p>
+        </w:tc>
+        <w:tc>
+          <w:tcPr>
+            <w:tcW w:w="4679" w:type="dxa"/>
+            <w:tcBorders>
+              <w:top w:val="nil"/>
+              <w:left w:val="single" w:sz="2" w:space="0" w:color="000001"/>
+              <w:bottom w:val="single" w:sz="2" w:space="0" w:color="000001"/>
+              <w:insideH w:val="single" w:sz="2" w:space="0" w:color="000001"/>
+              <w:right w:val="single" w:sz="2" w:space="0" w:color="000001"/>
+              <w:insideV w:val="single" w:sz="2" w:space="0" w:color="000001"/>
+            </w:tcBorders>
+            <w:shd w:fill="FFFFFF" w:val="clear"/>
+            <w:tcMar>
+              <w:left w:w="51" w:type="dxa"/>
             </w:tcMar>
           </w:tcPr>
           <w:p>
@@ -4617,6 +4583,7 @@
             </w:pPr>
             <w:r>
               <w:rPr/>
+              <w:t xml:space="preserve">NADA LIBERADO </w:t>
             </w:r>
           </w:p>
         </w:tc>
@@ -4630,59 +4597,51 @@
             <w:tcW w:w="4680" w:type="dxa"/>
             <w:tcBorders>
               <w:top w:val="nil"/>
-              <w:left w:val="single" w:sz="2" w:space="0" w:color="000000"/>
-              <w:bottom w:val="single" w:sz="2" w:space="0" w:color="000000"/>
-              <w:insideH w:val="single" w:sz="2" w:space="0" w:color="000000"/>
-              <w:right w:val="nil"/>
-              <w:insideV w:val="nil"/>
-            </w:tcBorders>
-            <w:shd w:fill="auto" w:val="clear"/>
-            <w:tcMar>
-              <w:left w:w="54" w:type="dxa"/>
-            </w:tcMar>
-          </w:tcPr>
-          <w:p>
-            <w:pPr>
-              <w:pStyle w:val="Contedodatabela"/>
-              <w:jc w:val="center"/>
-              <w:rPr>
-                <w:b/>
-                <w:bCs/>
-                <w:u w:val="none"/>
-              </w:rPr>
-            </w:pPr>
-            <w:r>
-              <w:rPr>
-                <w:b/>
-                <w:bCs/>
-                <w:u w:val="none"/>
-              </w:rPr>
-              <w:t>RF – 0</w:t>
-            </w:r>
-            <w:r>
-              <w:rPr>
-                <w:b/>
-                <w:bCs/>
-                <w:u w:val="none"/>
-              </w:rPr>
-              <w:t>6</w:t>
-            </w:r>
-          </w:p>
-        </w:tc>
-        <w:tc>
-          <w:tcPr>
-            <w:tcW w:w="4680" w:type="dxa"/>
-            <w:tcBorders>
-              <w:top w:val="nil"/>
-              <w:left w:val="single" w:sz="2" w:space="0" w:color="000000"/>
-              <w:bottom w:val="single" w:sz="2" w:space="0" w:color="000000"/>
-              <w:insideH w:val="single" w:sz="2" w:space="0" w:color="000000"/>
-              <w:right w:val="single" w:sz="2" w:space="0" w:color="000000"/>
-              <w:insideV w:val="single" w:sz="2" w:space="0" w:color="000000"/>
-            </w:tcBorders>
-            <w:shd w:fill="auto" w:val="clear"/>
-            <w:tcMar>
-              <w:left w:w="54" w:type="dxa"/>
+              <w:left w:val="single" w:sz="2" w:space="0" w:color="000001"/>
+              <w:bottom w:val="single" w:sz="2" w:space="0" w:color="000001"/>
+              <w:insideH w:val="single" w:sz="2" w:space="0" w:color="000001"/>
+              <w:right w:val="nil"/>
+              <w:insideV w:val="nil"/>
+            </w:tcBorders>
+            <w:shd w:fill="FFFFFF" w:val="clear"/>
+            <w:tcMar>
+              <w:left w:w="51" w:type="dxa"/>
+            </w:tcMar>
+          </w:tcPr>
+          <w:p>
+            <w:pPr>
+              <w:pStyle w:val="Contedodatabela"/>
+              <w:jc w:val="center"/>
+              <w:rPr>
+                <w:b/>
+                <w:bCs/>
+                <w:u w:val="none"/>
+              </w:rPr>
+            </w:pPr>
+            <w:r>
+              <w:rPr>
+                <w:b/>
+                <w:bCs/>
+                <w:u w:val="none"/>
+              </w:rPr>
+              <w:t>RF – 06</w:t>
+            </w:r>
+          </w:p>
+        </w:tc>
+        <w:tc>
+          <w:tcPr>
+            <w:tcW w:w="4679" w:type="dxa"/>
+            <w:tcBorders>
+              <w:top w:val="nil"/>
+              <w:left w:val="single" w:sz="2" w:space="0" w:color="000001"/>
+              <w:bottom w:val="single" w:sz="2" w:space="0" w:color="000001"/>
+              <w:insideH w:val="single" w:sz="2" w:space="0" w:color="000001"/>
+              <w:right w:val="single" w:sz="2" w:space="0" w:color="000001"/>
+              <w:insideV w:val="single" w:sz="2" w:space="0" w:color="000001"/>
+            </w:tcBorders>
+            <w:shd w:fill="FFFFFF" w:val="clear"/>
+            <w:tcMar>
+              <w:left w:w="51" w:type="dxa"/>
             </w:tcMar>
           </w:tcPr>
           <w:p>
@@ -4692,6 +4651,7 @@
             </w:pPr>
             <w:r>
               <w:rPr/>
+              <w:t xml:space="preserve">NADA LIBERADO </w:t>
             </w:r>
           </w:p>
         </w:tc>
@@ -4705,59 +4665,51 @@
             <w:tcW w:w="4680" w:type="dxa"/>
             <w:tcBorders>
               <w:top w:val="nil"/>
-              <w:left w:val="single" w:sz="2" w:space="0" w:color="000000"/>
-              <w:bottom w:val="single" w:sz="2" w:space="0" w:color="000000"/>
-              <w:insideH w:val="single" w:sz="2" w:space="0" w:color="000000"/>
-              <w:right w:val="nil"/>
-              <w:insideV w:val="nil"/>
-            </w:tcBorders>
-            <w:shd w:fill="auto" w:val="clear"/>
-            <w:tcMar>
-              <w:left w:w="54" w:type="dxa"/>
-            </w:tcMar>
-          </w:tcPr>
-          <w:p>
-            <w:pPr>
-              <w:pStyle w:val="Contedodatabela"/>
-              <w:jc w:val="center"/>
-              <w:rPr>
-                <w:b/>
-                <w:bCs/>
-                <w:u w:val="none"/>
-              </w:rPr>
-            </w:pPr>
-            <w:r>
-              <w:rPr>
-                <w:b/>
-                <w:bCs/>
-                <w:u w:val="none"/>
-              </w:rPr>
-              <w:t>RF – 0</w:t>
-            </w:r>
-            <w:r>
-              <w:rPr>
-                <w:b/>
-                <w:bCs/>
-                <w:u w:val="none"/>
-              </w:rPr>
-              <w:t>7</w:t>
-            </w:r>
-          </w:p>
-        </w:tc>
-        <w:tc>
-          <w:tcPr>
-            <w:tcW w:w="4680" w:type="dxa"/>
-            <w:tcBorders>
-              <w:top w:val="nil"/>
-              <w:left w:val="single" w:sz="2" w:space="0" w:color="000000"/>
-              <w:bottom w:val="single" w:sz="2" w:space="0" w:color="000000"/>
-              <w:insideH w:val="single" w:sz="2" w:space="0" w:color="000000"/>
-              <w:right w:val="single" w:sz="2" w:space="0" w:color="000000"/>
-              <w:insideV w:val="single" w:sz="2" w:space="0" w:color="000000"/>
-            </w:tcBorders>
-            <w:shd w:fill="auto" w:val="clear"/>
-            <w:tcMar>
-              <w:left w:w="54" w:type="dxa"/>
+              <w:left w:val="single" w:sz="2" w:space="0" w:color="000001"/>
+              <w:bottom w:val="single" w:sz="2" w:space="0" w:color="000001"/>
+              <w:insideH w:val="single" w:sz="2" w:space="0" w:color="000001"/>
+              <w:right w:val="nil"/>
+              <w:insideV w:val="nil"/>
+            </w:tcBorders>
+            <w:shd w:fill="FFFFFF" w:val="clear"/>
+            <w:tcMar>
+              <w:left w:w="51" w:type="dxa"/>
+            </w:tcMar>
+          </w:tcPr>
+          <w:p>
+            <w:pPr>
+              <w:pStyle w:val="Contedodatabela"/>
+              <w:jc w:val="center"/>
+              <w:rPr>
+                <w:b/>
+                <w:bCs/>
+                <w:u w:val="none"/>
+              </w:rPr>
+            </w:pPr>
+            <w:r>
+              <w:rPr>
+                <w:b/>
+                <w:bCs/>
+                <w:u w:val="none"/>
+              </w:rPr>
+              <w:t>RF – 07</w:t>
+            </w:r>
+          </w:p>
+        </w:tc>
+        <w:tc>
+          <w:tcPr>
+            <w:tcW w:w="4679" w:type="dxa"/>
+            <w:tcBorders>
+              <w:top w:val="nil"/>
+              <w:left w:val="single" w:sz="2" w:space="0" w:color="000001"/>
+              <w:bottom w:val="single" w:sz="2" w:space="0" w:color="000001"/>
+              <w:insideH w:val="single" w:sz="2" w:space="0" w:color="000001"/>
+              <w:right w:val="single" w:sz="2" w:space="0" w:color="000001"/>
+              <w:insideV w:val="single" w:sz="2" w:space="0" w:color="000001"/>
+            </w:tcBorders>
+            <w:shd w:fill="FFFFFF" w:val="clear"/>
+            <w:tcMar>
+              <w:left w:w="51" w:type="dxa"/>
             </w:tcMar>
           </w:tcPr>
           <w:p>
@@ -4767,6 +4719,7 @@
             </w:pPr>
             <w:r>
               <w:rPr/>
+              <w:t xml:space="preserve">NADA LIBERADO </w:t>
             </w:r>
           </w:p>
         </w:tc>
@@ -4780,59 +4733,51 @@
             <w:tcW w:w="4680" w:type="dxa"/>
             <w:tcBorders>
               <w:top w:val="nil"/>
-              <w:left w:val="single" w:sz="2" w:space="0" w:color="000000"/>
-              <w:bottom w:val="single" w:sz="2" w:space="0" w:color="000000"/>
-              <w:insideH w:val="single" w:sz="2" w:space="0" w:color="000000"/>
-              <w:right w:val="nil"/>
-              <w:insideV w:val="nil"/>
-            </w:tcBorders>
-            <w:shd w:fill="auto" w:val="clear"/>
-            <w:tcMar>
-              <w:left w:w="54" w:type="dxa"/>
-            </w:tcMar>
-          </w:tcPr>
-          <w:p>
-            <w:pPr>
-              <w:pStyle w:val="Contedodatabela"/>
-              <w:jc w:val="center"/>
-              <w:rPr>
-                <w:b/>
-                <w:bCs/>
-                <w:u w:val="none"/>
-              </w:rPr>
-            </w:pPr>
-            <w:r>
-              <w:rPr>
-                <w:b/>
-                <w:bCs/>
-                <w:u w:val="none"/>
-              </w:rPr>
-              <w:t>RF – 0</w:t>
-            </w:r>
-            <w:r>
-              <w:rPr>
-                <w:b/>
-                <w:bCs/>
-                <w:u w:val="none"/>
-              </w:rPr>
-              <w:t>8</w:t>
-            </w:r>
-          </w:p>
-        </w:tc>
-        <w:tc>
-          <w:tcPr>
-            <w:tcW w:w="4680" w:type="dxa"/>
-            <w:tcBorders>
-              <w:top w:val="nil"/>
-              <w:left w:val="single" w:sz="2" w:space="0" w:color="000000"/>
-              <w:bottom w:val="single" w:sz="2" w:space="0" w:color="000000"/>
-              <w:insideH w:val="single" w:sz="2" w:space="0" w:color="000000"/>
-              <w:right w:val="single" w:sz="2" w:space="0" w:color="000000"/>
-              <w:insideV w:val="single" w:sz="2" w:space="0" w:color="000000"/>
-            </w:tcBorders>
-            <w:shd w:fill="auto" w:val="clear"/>
-            <w:tcMar>
-              <w:left w:w="54" w:type="dxa"/>
+              <w:left w:val="single" w:sz="2" w:space="0" w:color="000001"/>
+              <w:bottom w:val="single" w:sz="2" w:space="0" w:color="000001"/>
+              <w:insideH w:val="single" w:sz="2" w:space="0" w:color="000001"/>
+              <w:right w:val="nil"/>
+              <w:insideV w:val="nil"/>
+            </w:tcBorders>
+            <w:shd w:fill="FFFFFF" w:val="clear"/>
+            <w:tcMar>
+              <w:left w:w="51" w:type="dxa"/>
+            </w:tcMar>
+          </w:tcPr>
+          <w:p>
+            <w:pPr>
+              <w:pStyle w:val="Contedodatabela"/>
+              <w:jc w:val="center"/>
+              <w:rPr>
+                <w:b/>
+                <w:bCs/>
+                <w:u w:val="none"/>
+              </w:rPr>
+            </w:pPr>
+            <w:r>
+              <w:rPr>
+                <w:b/>
+                <w:bCs/>
+                <w:u w:val="none"/>
+              </w:rPr>
+              <w:t>RF – 08</w:t>
+            </w:r>
+          </w:p>
+        </w:tc>
+        <w:tc>
+          <w:tcPr>
+            <w:tcW w:w="4679" w:type="dxa"/>
+            <w:tcBorders>
+              <w:top w:val="nil"/>
+              <w:left w:val="single" w:sz="2" w:space="0" w:color="000001"/>
+              <w:bottom w:val="single" w:sz="2" w:space="0" w:color="000001"/>
+              <w:insideH w:val="single" w:sz="2" w:space="0" w:color="000001"/>
+              <w:right w:val="single" w:sz="2" w:space="0" w:color="000001"/>
+              <w:insideV w:val="single" w:sz="2" w:space="0" w:color="000001"/>
+            </w:tcBorders>
+            <w:shd w:fill="FFFFFF" w:val="clear"/>
+            <w:tcMar>
+              <w:left w:w="51" w:type="dxa"/>
             </w:tcMar>
           </w:tcPr>
           <w:p>
@@ -4842,6 +4787,7 @@
             </w:pPr>
             <w:r>
               <w:rPr/>
+              <w:t xml:space="preserve">NADA LIBERADO </w:t>
             </w:r>
           </w:p>
         </w:tc>
@@ -4855,59 +4801,51 @@
             <w:tcW w:w="4680" w:type="dxa"/>
             <w:tcBorders>
               <w:top w:val="nil"/>
-              <w:left w:val="single" w:sz="2" w:space="0" w:color="000000"/>
-              <w:bottom w:val="single" w:sz="2" w:space="0" w:color="000000"/>
-              <w:insideH w:val="single" w:sz="2" w:space="0" w:color="000000"/>
-              <w:right w:val="nil"/>
-              <w:insideV w:val="nil"/>
-            </w:tcBorders>
-            <w:shd w:fill="auto" w:val="clear"/>
-            <w:tcMar>
-              <w:left w:w="54" w:type="dxa"/>
-            </w:tcMar>
-          </w:tcPr>
-          <w:p>
-            <w:pPr>
-              <w:pStyle w:val="Contedodatabela"/>
-              <w:jc w:val="center"/>
-              <w:rPr>
-                <w:b/>
-                <w:bCs/>
-                <w:u w:val="none"/>
-              </w:rPr>
-            </w:pPr>
-            <w:r>
-              <w:rPr>
-                <w:b/>
-                <w:bCs/>
-                <w:u w:val="none"/>
-              </w:rPr>
-              <w:t>RF – 0</w:t>
-            </w:r>
-            <w:r>
-              <w:rPr>
-                <w:b/>
-                <w:bCs/>
-                <w:u w:val="none"/>
-              </w:rPr>
-              <w:t>9</w:t>
-            </w:r>
-          </w:p>
-        </w:tc>
-        <w:tc>
-          <w:tcPr>
-            <w:tcW w:w="4680" w:type="dxa"/>
-            <w:tcBorders>
-              <w:top w:val="nil"/>
-              <w:left w:val="single" w:sz="2" w:space="0" w:color="000000"/>
-              <w:bottom w:val="single" w:sz="2" w:space="0" w:color="000000"/>
-              <w:insideH w:val="single" w:sz="2" w:space="0" w:color="000000"/>
-              <w:right w:val="single" w:sz="2" w:space="0" w:color="000000"/>
-              <w:insideV w:val="single" w:sz="2" w:space="0" w:color="000000"/>
-            </w:tcBorders>
-            <w:shd w:fill="auto" w:val="clear"/>
-            <w:tcMar>
-              <w:left w:w="54" w:type="dxa"/>
+              <w:left w:val="single" w:sz="2" w:space="0" w:color="000001"/>
+              <w:bottom w:val="single" w:sz="2" w:space="0" w:color="000001"/>
+              <w:insideH w:val="single" w:sz="2" w:space="0" w:color="000001"/>
+              <w:right w:val="nil"/>
+              <w:insideV w:val="nil"/>
+            </w:tcBorders>
+            <w:shd w:fill="FFFFFF" w:val="clear"/>
+            <w:tcMar>
+              <w:left w:w="51" w:type="dxa"/>
+            </w:tcMar>
+          </w:tcPr>
+          <w:p>
+            <w:pPr>
+              <w:pStyle w:val="Contedodatabela"/>
+              <w:jc w:val="center"/>
+              <w:rPr>
+                <w:b/>
+                <w:bCs/>
+                <w:u w:val="none"/>
+              </w:rPr>
+            </w:pPr>
+            <w:r>
+              <w:rPr>
+                <w:b/>
+                <w:bCs/>
+                <w:u w:val="none"/>
+              </w:rPr>
+              <w:t>RF – 09</w:t>
+            </w:r>
+          </w:p>
+        </w:tc>
+        <w:tc>
+          <w:tcPr>
+            <w:tcW w:w="4679" w:type="dxa"/>
+            <w:tcBorders>
+              <w:top w:val="nil"/>
+              <w:left w:val="single" w:sz="2" w:space="0" w:color="000001"/>
+              <w:bottom w:val="single" w:sz="2" w:space="0" w:color="000001"/>
+              <w:insideH w:val="single" w:sz="2" w:space="0" w:color="000001"/>
+              <w:right w:val="single" w:sz="2" w:space="0" w:color="000001"/>
+              <w:insideV w:val="single" w:sz="2" w:space="0" w:color="000001"/>
+            </w:tcBorders>
+            <w:shd w:fill="FFFFFF" w:val="clear"/>
+            <w:tcMar>
+              <w:left w:w="51" w:type="dxa"/>
             </w:tcMar>
           </w:tcPr>
           <w:p>
@@ -4917,6 +4855,7 @@
             </w:pPr>
             <w:r>
               <w:rPr/>
+              <w:t xml:space="preserve">NADA LIBERADO </w:t>
             </w:r>
           </w:p>
         </w:tc>
@@ -4930,59 +4869,51 @@
             <w:tcW w:w="4680" w:type="dxa"/>
             <w:tcBorders>
               <w:top w:val="nil"/>
-              <w:left w:val="single" w:sz="2" w:space="0" w:color="000000"/>
-              <w:bottom w:val="single" w:sz="2" w:space="0" w:color="000000"/>
-              <w:insideH w:val="single" w:sz="2" w:space="0" w:color="000000"/>
-              <w:right w:val="nil"/>
-              <w:insideV w:val="nil"/>
-            </w:tcBorders>
-            <w:shd w:fill="auto" w:val="clear"/>
-            <w:tcMar>
-              <w:left w:w="54" w:type="dxa"/>
-            </w:tcMar>
-          </w:tcPr>
-          <w:p>
-            <w:pPr>
-              <w:pStyle w:val="Contedodatabela"/>
-              <w:jc w:val="center"/>
-              <w:rPr>
-                <w:b/>
-                <w:bCs/>
-                <w:u w:val="none"/>
-              </w:rPr>
-            </w:pPr>
-            <w:r>
-              <w:rPr>
-                <w:b/>
-                <w:bCs/>
-                <w:u w:val="none"/>
-              </w:rPr>
-              <w:t>RF – 01</w:t>
-            </w:r>
-            <w:r>
-              <w:rPr>
-                <w:b/>
-                <w:bCs/>
-                <w:u w:val="none"/>
-              </w:rPr>
-              <w:t>0</w:t>
-            </w:r>
-          </w:p>
-        </w:tc>
-        <w:tc>
-          <w:tcPr>
-            <w:tcW w:w="4680" w:type="dxa"/>
-            <w:tcBorders>
-              <w:top w:val="nil"/>
-              <w:left w:val="single" w:sz="2" w:space="0" w:color="000000"/>
-              <w:bottom w:val="single" w:sz="2" w:space="0" w:color="000000"/>
-              <w:insideH w:val="single" w:sz="2" w:space="0" w:color="000000"/>
-              <w:right w:val="single" w:sz="2" w:space="0" w:color="000000"/>
-              <w:insideV w:val="single" w:sz="2" w:space="0" w:color="000000"/>
-            </w:tcBorders>
-            <w:shd w:fill="auto" w:val="clear"/>
-            <w:tcMar>
-              <w:left w:w="54" w:type="dxa"/>
+              <w:left w:val="single" w:sz="2" w:space="0" w:color="000001"/>
+              <w:bottom w:val="single" w:sz="2" w:space="0" w:color="000001"/>
+              <w:insideH w:val="single" w:sz="2" w:space="0" w:color="000001"/>
+              <w:right w:val="nil"/>
+              <w:insideV w:val="nil"/>
+            </w:tcBorders>
+            <w:shd w:fill="FFFFFF" w:val="clear"/>
+            <w:tcMar>
+              <w:left w:w="51" w:type="dxa"/>
+            </w:tcMar>
+          </w:tcPr>
+          <w:p>
+            <w:pPr>
+              <w:pStyle w:val="Contedodatabela"/>
+              <w:jc w:val="center"/>
+              <w:rPr>
+                <w:b/>
+                <w:bCs/>
+                <w:u w:val="none"/>
+              </w:rPr>
+            </w:pPr>
+            <w:r>
+              <w:rPr>
+                <w:b/>
+                <w:bCs/>
+                <w:u w:val="none"/>
+              </w:rPr>
+              <w:t>RF – 010</w:t>
+            </w:r>
+          </w:p>
+        </w:tc>
+        <w:tc>
+          <w:tcPr>
+            <w:tcW w:w="4679" w:type="dxa"/>
+            <w:tcBorders>
+              <w:top w:val="nil"/>
+              <w:left w:val="single" w:sz="2" w:space="0" w:color="000001"/>
+              <w:bottom w:val="single" w:sz="2" w:space="0" w:color="000001"/>
+              <w:insideH w:val="single" w:sz="2" w:space="0" w:color="000001"/>
+              <w:right w:val="single" w:sz="2" w:space="0" w:color="000001"/>
+              <w:insideV w:val="single" w:sz="2" w:space="0" w:color="000001"/>
+            </w:tcBorders>
+            <w:shd w:fill="FFFFFF" w:val="clear"/>
+            <w:tcMar>
+              <w:left w:w="51" w:type="dxa"/>
             </w:tcMar>
           </w:tcPr>
           <w:p>
@@ -4992,6 +4923,7 @@
             </w:pPr>
             <w:r>
               <w:rPr/>
+              <w:t xml:space="preserve">NADA LIBERADO </w:t>
             </w:r>
           </w:p>
         </w:tc>
@@ -5005,59 +4937,51 @@
             <w:tcW w:w="4680" w:type="dxa"/>
             <w:tcBorders>
               <w:top w:val="nil"/>
-              <w:left w:val="single" w:sz="2" w:space="0" w:color="000000"/>
-              <w:bottom w:val="single" w:sz="2" w:space="0" w:color="000000"/>
-              <w:insideH w:val="single" w:sz="2" w:space="0" w:color="000000"/>
-              <w:right w:val="nil"/>
-              <w:insideV w:val="nil"/>
-            </w:tcBorders>
-            <w:shd w:fill="auto" w:val="clear"/>
-            <w:tcMar>
-              <w:left w:w="54" w:type="dxa"/>
-            </w:tcMar>
-          </w:tcPr>
-          <w:p>
-            <w:pPr>
-              <w:pStyle w:val="Contedodatabela"/>
-              <w:jc w:val="center"/>
-              <w:rPr>
-                <w:b/>
-                <w:bCs/>
-                <w:u w:val="none"/>
-              </w:rPr>
-            </w:pPr>
-            <w:r>
-              <w:rPr>
-                <w:b/>
-                <w:bCs/>
-                <w:u w:val="none"/>
-              </w:rPr>
-              <w:t>RF – 01</w:t>
-            </w:r>
-            <w:r>
-              <w:rPr>
-                <w:b/>
-                <w:bCs/>
-                <w:u w:val="none"/>
-              </w:rPr>
-              <w:t>1</w:t>
-            </w:r>
-          </w:p>
-        </w:tc>
-        <w:tc>
-          <w:tcPr>
-            <w:tcW w:w="4680" w:type="dxa"/>
-            <w:tcBorders>
-              <w:top w:val="nil"/>
-              <w:left w:val="single" w:sz="2" w:space="0" w:color="000000"/>
-              <w:bottom w:val="single" w:sz="2" w:space="0" w:color="000000"/>
-              <w:insideH w:val="single" w:sz="2" w:space="0" w:color="000000"/>
-              <w:right w:val="single" w:sz="2" w:space="0" w:color="000000"/>
-              <w:insideV w:val="single" w:sz="2" w:space="0" w:color="000000"/>
-            </w:tcBorders>
-            <w:shd w:fill="auto" w:val="clear"/>
-            <w:tcMar>
-              <w:left w:w="54" w:type="dxa"/>
+              <w:left w:val="single" w:sz="2" w:space="0" w:color="000001"/>
+              <w:bottom w:val="single" w:sz="2" w:space="0" w:color="000001"/>
+              <w:insideH w:val="single" w:sz="2" w:space="0" w:color="000001"/>
+              <w:right w:val="nil"/>
+              <w:insideV w:val="nil"/>
+            </w:tcBorders>
+            <w:shd w:fill="FFFFFF" w:val="clear"/>
+            <w:tcMar>
+              <w:left w:w="51" w:type="dxa"/>
+            </w:tcMar>
+          </w:tcPr>
+          <w:p>
+            <w:pPr>
+              <w:pStyle w:val="Contedodatabela"/>
+              <w:jc w:val="center"/>
+              <w:rPr>
+                <w:b/>
+                <w:bCs/>
+                <w:u w:val="none"/>
+              </w:rPr>
+            </w:pPr>
+            <w:r>
+              <w:rPr>
+                <w:b/>
+                <w:bCs/>
+                <w:u w:val="none"/>
+              </w:rPr>
+              <w:t>RF – 011</w:t>
+            </w:r>
+          </w:p>
+        </w:tc>
+        <w:tc>
+          <w:tcPr>
+            <w:tcW w:w="4679" w:type="dxa"/>
+            <w:tcBorders>
+              <w:top w:val="nil"/>
+              <w:left w:val="single" w:sz="2" w:space="0" w:color="000001"/>
+              <w:bottom w:val="single" w:sz="2" w:space="0" w:color="000001"/>
+              <w:insideH w:val="single" w:sz="2" w:space="0" w:color="000001"/>
+              <w:right w:val="single" w:sz="2" w:space="0" w:color="000001"/>
+              <w:insideV w:val="single" w:sz="2" w:space="0" w:color="000001"/>
+            </w:tcBorders>
+            <w:shd w:fill="FFFFFF" w:val="clear"/>
+            <w:tcMar>
+              <w:left w:w="51" w:type="dxa"/>
             </w:tcMar>
           </w:tcPr>
           <w:p>
@@ -5067,6 +4991,7 @@
             </w:pPr>
             <w:r>
               <w:rPr/>
+              <w:t xml:space="preserve">NADA LIBERADO </w:t>
             </w:r>
           </w:p>
         </w:tc>

</xml_diff>